<commit_message>
fixed repeat input error
prevented multiple inputs being sent through (could still be broken)
</commit_message>
<xml_diff>
--- a/Consent Form.docx
+++ b/Consent Form.docx
@@ -20,18 +20,49 @@
     </w:p>
     <w:p/>
     <w:p>
-      <w:r>
+      <w:pPr>
+        <w:rPr>
+          <w:sz w:val="24"/>
+          <w:szCs w:val="24"/>
+        </w:rPr>
+      </w:pPr>
+      <w:r>
+        <w:rPr>
+          <w:sz w:val="24"/>
+          <w:szCs w:val="24"/>
+        </w:rPr>
         <w:t xml:space="preserve">By signing this you give permission for data to be anonymously gathered from your use of the robot interface. The data gathered will be your answers to the questionnaire and </w:t>
       </w:r>
       <w:r>
+        <w:rPr>
+          <w:sz w:val="24"/>
+          <w:szCs w:val="24"/>
+        </w:rPr>
         <w:t xml:space="preserve">a log of commands sent through the interface. The data gathered will be used as research for part of a dissertation. No personal or identifying data will be collected and you are free to withdraw your data at </w:t>
       </w:r>
       <w:r>
+        <w:rPr>
+          <w:sz w:val="24"/>
+          <w:szCs w:val="24"/>
+        </w:rPr>
         <w:t>any time</w:t>
       </w:r>
       <w:r>
+        <w:rPr>
+          <w:sz w:val="24"/>
+          <w:szCs w:val="24"/>
+        </w:rPr>
         <w:t>.</w:t>
       </w:r>
+    </w:p>
+    <w:p/>
+    <w:p/>
+    <w:p/>
+    <w:p/>
+    <w:p/>
+    <w:p>
+      <w:bookmarkStart w:id="0" w:name="_GoBack"/>
+      <w:bookmarkEnd w:id="0"/>
     </w:p>
     <w:p/>
     <w:p/>
@@ -45,13 +76,6 @@
     <w:p/>
     <w:p/>
     <w:p/>
-    <w:p/>
-    <w:p/>
-    <w:p/>
-    <w:p/>
-    <w:p/>
-    <w:p/>
-    <w:p/>
     <w:p>
       <w:r>
         <w:t xml:space="preserve">Contact email: </w:t>
@@ -138,6 +162,13 @@
           <w:u w:val="single"/>
         </w:rPr>
         <w:lastRenderedPageBreak/>
+        <w:t xml:space="preserve">Open Day – Robotics </w:t>
+      </w:r>
+      <w:r>
+        <w:rPr>
+          <w:color w:val="auto"/>
+          <w:u w:val="single"/>
+        </w:rPr>
         <w:t>Questionnaire</w:t>
       </w:r>
     </w:p>
@@ -151,7 +182,361 @@
         <mc:AlternateContent>
           <mc:Choice Requires="wps">
             <w:drawing>
-              <wp:anchor distT="0" distB="0" distL="114300" distR="114300" simplePos="0" relativeHeight="251661312" behindDoc="0" locked="0" layoutInCell="1" allowOverlap="1" wp14:anchorId="42FE696E" wp14:editId="351F7A0D">
+              <wp:anchor distT="0" distB="0" distL="114300" distR="114300" simplePos="0" relativeHeight="251665408" behindDoc="0" locked="0" layoutInCell="1" allowOverlap="1" wp14:anchorId="31EF0658" wp14:editId="39D338EF">
+                <wp:simplePos x="0" y="0"/>
+                <wp:positionH relativeFrom="column">
+                  <wp:posOffset>4248150</wp:posOffset>
+                </wp:positionH>
+                <wp:positionV relativeFrom="paragraph">
+                  <wp:posOffset>29210</wp:posOffset>
+                </wp:positionV>
+                <wp:extent cx="733425" cy="523875"/>
+                <wp:effectExtent l="0" t="0" r="0" b="0"/>
+                <wp:wrapNone/>
+                <wp:docPr id="5" name="Text Box 5"/>
+                <wp:cNvGraphicFramePr/>
+                <a:graphic xmlns:a="http://schemas.openxmlformats.org/drawingml/2006/main">
+                  <a:graphicData uri="http://schemas.microsoft.com/office/word/2010/wordprocessingShape">
+                    <wps:wsp>
+                      <wps:cNvSpPr txBox="1"/>
+                      <wps:spPr>
+                        <a:xfrm>
+                          <a:off x="0" y="0"/>
+                          <a:ext cx="733425" cy="523875"/>
+                        </a:xfrm>
+                        <a:prstGeom prst="rect">
+                          <a:avLst/>
+                        </a:prstGeom>
+                        <a:noFill/>
+                        <a:ln w="6350">
+                          <a:noFill/>
+                        </a:ln>
+                        <a:effectLst/>
+                      </wps:spPr>
+                      <wps:style>
+                        <a:lnRef idx="0">
+                          <a:schemeClr val="accent1"/>
+                        </a:lnRef>
+                        <a:fillRef idx="0">
+                          <a:schemeClr val="accent1"/>
+                        </a:fillRef>
+                        <a:effectRef idx="0">
+                          <a:schemeClr val="accent1"/>
+                        </a:effectRef>
+                        <a:fontRef idx="minor">
+                          <a:schemeClr val="dk1"/>
+                        </a:fontRef>
+                      </wps:style>
+                      <wps:txbx>
+                        <w:txbxContent>
+                          <w:p>
+                            <w:pPr>
+                              <w:jc w:val="center"/>
+                              <w:rPr>
+                                <w:sz w:val="24"/>
+                                <w:szCs w:val="24"/>
+                              </w:rPr>
+                            </w:pPr>
+                            <w:r>
+                              <w:rPr>
+                                <w:sz w:val="24"/>
+                                <w:szCs w:val="24"/>
+                              </w:rPr>
+                              <w:t>Disagree</w:t>
+                            </w:r>
+                          </w:p>
+                        </w:txbxContent>
+                      </wps:txbx>
+                      <wps:bodyPr rot="0" spcFirstLastPara="0" vertOverflow="overflow" horzOverflow="overflow" vert="horz" wrap="square" lIns="91440" tIns="45720" rIns="91440" bIns="45720" numCol="1" spcCol="0" rtlCol="0" fromWordArt="0" anchor="t" anchorCtr="0" forceAA="0" compatLnSpc="1">
+                        <a:prstTxWarp prst="textNoShape">
+                          <a:avLst/>
+                        </a:prstTxWarp>
+                        <a:noAutofit/>
+                      </wps:bodyPr>
+                    </wps:wsp>
+                  </a:graphicData>
+                </a:graphic>
+                <wp14:sizeRelH relativeFrom="margin">
+                  <wp14:pctWidth>0</wp14:pctWidth>
+                </wp14:sizeRelH>
+              </wp:anchor>
+            </w:drawing>
+          </mc:Choice>
+          <mc:Fallback>
+            <w:pict>
+              <v:shapetype w14:anchorId="31EF0658" id="_x0000_t202" coordsize="21600,21600" o:spt="202" path="m,l,21600r21600,l21600,xe">
+                <v:stroke joinstyle="miter"/>
+                <v:path gradientshapeok="t" o:connecttype="rect"/>
+              </v:shapetype>
+              <v:shape id="Text Box 5" o:spid="_x0000_s1026" type="#_x0000_t202" style="position:absolute;margin-left:334.5pt;margin-top:2.3pt;width:57.75pt;height:41.25pt;z-index:251665408;visibility:visible;mso-wrap-style:square;mso-width-percent:0;mso-wrap-distance-left:9pt;mso-wrap-distance-top:0;mso-wrap-distance-right:9pt;mso-wrap-distance-bottom:0;mso-position-horizontal:absolute;mso-position-horizontal-relative:text;mso-position-vertical:absolute;mso-position-vertical-relative:text;mso-width-percent:0;mso-width-relative:margin;v-text-anchor:top" o:gfxdata="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" filled="f" stroked="f" strokeweight=".5pt">
+                <v:textbox>
+                  <w:txbxContent>
+                    <w:p>
+                      <w:pPr>
+                        <w:jc w:val="center"/>
+                        <w:rPr>
+                          <w:sz w:val="24"/>
+                          <w:szCs w:val="24"/>
+                        </w:rPr>
+                      </w:pPr>
+                      <w:r>
+                        <w:rPr>
+                          <w:sz w:val="24"/>
+                          <w:szCs w:val="24"/>
+                        </w:rPr>
+                        <w:t>Disagree</w:t>
+                      </w:r>
+                    </w:p>
+                  </w:txbxContent>
+                </v:textbox>
+              </v:shape>
+            </w:pict>
+          </mc:Fallback>
+        </mc:AlternateContent>
+      </w:r>
+      <w:r>
+        <w:rPr>
+          <w:noProof/>
+          <w:lang w:eastAsia="en-GB"/>
+        </w:rPr>
+        <mc:AlternateContent>
+          <mc:Choice Requires="wps">
+            <w:drawing>
+              <wp:anchor distT="0" distB="0" distL="114300" distR="114300" simplePos="0" relativeHeight="251667456" behindDoc="0" locked="0" layoutInCell="1" allowOverlap="1" wp14:anchorId="35454B69" wp14:editId="3E6AD67C">
+                <wp:simplePos x="0" y="0"/>
+                <wp:positionH relativeFrom="column">
+                  <wp:posOffset>4829175</wp:posOffset>
+                </wp:positionH>
+                <wp:positionV relativeFrom="paragraph">
+                  <wp:posOffset>19685</wp:posOffset>
+                </wp:positionV>
+                <wp:extent cx="742950" cy="523875"/>
+                <wp:effectExtent l="0" t="0" r="0" b="0"/>
+                <wp:wrapNone/>
+                <wp:docPr id="6" name="Text Box 6"/>
+                <wp:cNvGraphicFramePr/>
+                <a:graphic xmlns:a="http://schemas.openxmlformats.org/drawingml/2006/main">
+                  <a:graphicData uri="http://schemas.microsoft.com/office/word/2010/wordprocessingShape">
+                    <wps:wsp>
+                      <wps:cNvSpPr txBox="1"/>
+                      <wps:spPr>
+                        <a:xfrm>
+                          <a:off x="0" y="0"/>
+                          <a:ext cx="742950" cy="523875"/>
+                        </a:xfrm>
+                        <a:prstGeom prst="rect">
+                          <a:avLst/>
+                        </a:prstGeom>
+                        <a:noFill/>
+                        <a:ln w="6350">
+                          <a:noFill/>
+                        </a:ln>
+                        <a:effectLst/>
+                      </wps:spPr>
+                      <wps:style>
+                        <a:lnRef idx="0">
+                          <a:schemeClr val="accent1"/>
+                        </a:lnRef>
+                        <a:fillRef idx="0">
+                          <a:schemeClr val="accent1"/>
+                        </a:fillRef>
+                        <a:effectRef idx="0">
+                          <a:schemeClr val="accent1"/>
+                        </a:effectRef>
+                        <a:fontRef idx="minor">
+                          <a:schemeClr val="dk1"/>
+                        </a:fontRef>
+                      </wps:style>
+                      <wps:txbx>
+                        <w:txbxContent>
+                          <w:p>
+                            <w:pPr>
+                              <w:jc w:val="center"/>
+                              <w:rPr>
+                                <w:sz w:val="24"/>
+                                <w:szCs w:val="24"/>
+                              </w:rPr>
+                            </w:pPr>
+                            <w:r>
+                              <w:rPr>
+                                <w:sz w:val="24"/>
+                                <w:szCs w:val="24"/>
+                              </w:rPr>
+                              <w:t>Strongly disagree</w:t>
+                            </w:r>
+                          </w:p>
+                        </w:txbxContent>
+                      </wps:txbx>
+                      <wps:bodyPr rot="0" spcFirstLastPara="0" vertOverflow="overflow" horzOverflow="overflow" vert="horz" wrap="square" lIns="91440" tIns="45720" rIns="91440" bIns="45720" numCol="1" spcCol="0" rtlCol="0" fromWordArt="0" anchor="t" anchorCtr="0" forceAA="0" compatLnSpc="1">
+                        <a:prstTxWarp prst="textNoShape">
+                          <a:avLst/>
+                        </a:prstTxWarp>
+                        <a:noAutofit/>
+                      </wps:bodyPr>
+                    </wps:wsp>
+                  </a:graphicData>
+                </a:graphic>
+                <wp14:sizeRelH relativeFrom="margin">
+                  <wp14:pctWidth>0</wp14:pctWidth>
+                </wp14:sizeRelH>
+              </wp:anchor>
+            </w:drawing>
+          </mc:Choice>
+          <mc:Fallback>
+            <w:pict>
+              <v:shape w14:anchorId="35454B69" id="Text Box 6" o:spid="_x0000_s1027" type="#_x0000_t202" style="position:absolute;margin-left:380.25pt;margin-top:1.55pt;width:58.5pt;height:41.25pt;z-index:251667456;visibility:visible;mso-wrap-style:square;mso-width-percent:0;mso-wrap-distance-left:9pt;mso-wrap-distance-top:0;mso-wrap-distance-right:9pt;mso-wrap-distance-bottom:0;mso-position-horizontal:absolute;mso-position-horizontal-relative:text;mso-position-vertical:absolute;mso-position-vertical-relative:text;mso-width-percent:0;mso-width-relative:margin;v-text-anchor:top" o:gfxdata="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" filled="f" stroked="f" strokeweight=".5pt">
+                <v:textbox>
+                  <w:txbxContent>
+                    <w:p>
+                      <w:pPr>
+                        <w:jc w:val="center"/>
+                        <w:rPr>
+                          <w:sz w:val="24"/>
+                          <w:szCs w:val="24"/>
+                        </w:rPr>
+                      </w:pPr>
+                      <w:r>
+                        <w:rPr>
+                          <w:sz w:val="24"/>
+                          <w:szCs w:val="24"/>
+                        </w:rPr>
+                        <w:t>Strongly disagree</w:t>
+                      </w:r>
+                    </w:p>
+                  </w:txbxContent>
+                </v:textbox>
+              </v:shape>
+            </w:pict>
+          </mc:Fallback>
+        </mc:AlternateContent>
+      </w:r>
+      <w:r>
+        <w:rPr>
+          <w:noProof/>
+          <w:lang w:eastAsia="en-GB"/>
+        </w:rPr>
+        <mc:AlternateContent>
+          <mc:Choice Requires="wps">
+            <w:drawing>
+              <wp:anchor distT="0" distB="0" distL="114300" distR="114300" simplePos="0" relativeHeight="251659264" behindDoc="0" locked="0" layoutInCell="1" allowOverlap="1" wp14:anchorId="23B316A2" wp14:editId="2878188C">
+                <wp:simplePos x="0" y="0"/>
+                <wp:positionH relativeFrom="column">
+                  <wp:posOffset>2381250</wp:posOffset>
+                </wp:positionH>
+                <wp:positionV relativeFrom="paragraph">
+                  <wp:posOffset>10160</wp:posOffset>
+                </wp:positionV>
+                <wp:extent cx="733425" cy="523875"/>
+                <wp:effectExtent l="0" t="0" r="9525" b="9525"/>
+                <wp:wrapNone/>
+                <wp:docPr id="1" name="Text Box 1"/>
+                <wp:cNvGraphicFramePr/>
+                <a:graphic xmlns:a="http://schemas.openxmlformats.org/drawingml/2006/main">
+                  <a:graphicData uri="http://schemas.microsoft.com/office/word/2010/wordprocessingShape">
+                    <wps:wsp>
+                      <wps:cNvSpPr txBox="1"/>
+                      <wps:spPr>
+                        <a:xfrm>
+                          <a:off x="0" y="0"/>
+                          <a:ext cx="733425" cy="523875"/>
+                        </a:xfrm>
+                        <a:prstGeom prst="rect">
+                          <a:avLst/>
+                        </a:prstGeom>
+                        <a:solidFill>
+                          <a:schemeClr val="lt1"/>
+                        </a:solidFill>
+                        <a:ln w="6350">
+                          <a:noFill/>
+                        </a:ln>
+                        <a:effectLst/>
+                      </wps:spPr>
+                      <wps:style>
+                        <a:lnRef idx="0">
+                          <a:schemeClr val="accent1"/>
+                        </a:lnRef>
+                        <a:fillRef idx="0">
+                          <a:schemeClr val="accent1"/>
+                        </a:fillRef>
+                        <a:effectRef idx="0">
+                          <a:schemeClr val="accent1"/>
+                        </a:effectRef>
+                        <a:fontRef idx="minor">
+                          <a:schemeClr val="dk1"/>
+                        </a:fontRef>
+                      </wps:style>
+                      <wps:txbx>
+                        <w:txbxContent>
+                          <w:p>
+                            <w:pPr>
+                              <w:jc w:val="center"/>
+                              <w:rPr>
+                                <w:sz w:val="24"/>
+                                <w:szCs w:val="24"/>
+                              </w:rPr>
+                            </w:pPr>
+                            <w:r>
+                              <w:rPr>
+                                <w:sz w:val="24"/>
+                                <w:szCs w:val="24"/>
+                              </w:rPr>
+                              <w:t>Strongly agree</w:t>
+                            </w:r>
+                          </w:p>
+                        </w:txbxContent>
+                      </wps:txbx>
+                      <wps:bodyPr rot="0" spcFirstLastPara="0" vertOverflow="overflow" horzOverflow="overflow" vert="horz" wrap="square" lIns="91440" tIns="45720" rIns="91440" bIns="45720" numCol="1" spcCol="0" rtlCol="0" fromWordArt="0" anchor="t" anchorCtr="0" forceAA="0" compatLnSpc="1">
+                        <a:prstTxWarp prst="textNoShape">
+                          <a:avLst/>
+                        </a:prstTxWarp>
+                        <a:noAutofit/>
+                      </wps:bodyPr>
+                    </wps:wsp>
+                  </a:graphicData>
+                </a:graphic>
+                <wp14:sizeRelH relativeFrom="margin">
+                  <wp14:pctWidth>0</wp14:pctWidth>
+                </wp14:sizeRelH>
+              </wp:anchor>
+            </w:drawing>
+          </mc:Choice>
+          <mc:Fallback>
+            <w:pict>
+              <v:shape w14:anchorId="23B316A2" id="Text Box 1" o:spid="_x0000_s1028" type="#_x0000_t202" style="position:absolute;margin-left:187.5pt;margin-top:.8pt;width:57.75pt;height:41.25pt;z-index:251659264;visibility:visible;mso-wrap-style:square;mso-width-percent:0;mso-wrap-distance-left:9pt;mso-wrap-distance-top:0;mso-wrap-distance-right:9pt;mso-wrap-distance-bottom:0;mso-position-horizontal:absolute;mso-position-horizontal-relative:text;mso-position-vertical:absolute;mso-position-vertical-relative:text;mso-width-percent:0;mso-width-relative:margin;v-text-anchor:top" o:gfxdata="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" fillcolor="white [3201]" stroked="f" strokeweight=".5pt">
+                <v:textbox>
+                  <w:txbxContent>
+                    <w:p>
+                      <w:pPr>
+                        <w:jc w:val="center"/>
+                        <w:rPr>
+                          <w:sz w:val="24"/>
+                          <w:szCs w:val="24"/>
+                        </w:rPr>
+                      </w:pPr>
+                      <w:r>
+                        <w:rPr>
+                          <w:sz w:val="24"/>
+                          <w:szCs w:val="24"/>
+                        </w:rPr>
+                        <w:t>Strongly agree</w:t>
+                      </w:r>
+                    </w:p>
+                  </w:txbxContent>
+                </v:textbox>
+              </v:shape>
+            </w:pict>
+          </mc:Fallback>
+        </mc:AlternateContent>
+      </w:r>
+      <w:r>
+        <w:rPr>
+          <w:noProof/>
+          <w:lang w:eastAsia="en-GB"/>
+        </w:rPr>
+        <mc:AlternateContent>
+          <mc:Choice Requires="wps">
+            <w:drawing>
+              <wp:anchor distT="0" distB="0" distL="114300" distR="114300" simplePos="0" relativeHeight="251661312" behindDoc="0" locked="0" layoutInCell="1" allowOverlap="1" wp14:anchorId="22528894" wp14:editId="534E67D0">
                 <wp:simplePos x="0" y="0"/>
                 <wp:positionH relativeFrom="column">
                   <wp:posOffset>3076575</wp:posOffset>
@@ -201,12 +586,17 @@
                           <w:p>
                             <w:pPr>
                               <w:jc w:val="center"/>
+                              <w:rPr>
+                                <w:sz w:val="24"/>
+                                <w:szCs w:val="24"/>
+                              </w:rPr>
                             </w:pPr>
                             <w:r>
-                              <w:t>A</w:t>
-                            </w:r>
-                            <w:r>
-                              <w:t>gree</w:t>
+                              <w:rPr>
+                                <w:sz w:val="24"/>
+                                <w:szCs w:val="24"/>
+                              </w:rPr>
+                              <w:t>Agree</w:t>
                             </w:r>
                           </w:p>
                         </w:txbxContent>
@@ -228,22 +618,23 @@
           </mc:Choice>
           <mc:Fallback>
             <w:pict>
-              <v:shapetype w14:anchorId="42FE696E" id="_x0000_t202" coordsize="21600,21600" o:spt="202" path="m,l,21600r21600,l21600,xe">
-                <v:stroke joinstyle="miter"/>
-                <v:path gradientshapeok="t" o:connecttype="rect"/>
-              </v:shapetype>
-              <v:shape id="Text Box 2" o:spid="_x0000_s1026" type="#_x0000_t202" style="position:absolute;margin-left:242.25pt;margin-top:2.3pt;width:53.25pt;height:41.25pt;z-index:251661312;visibility:visible;mso-wrap-style:square;mso-width-percent:0;mso-wrap-distance-left:9pt;mso-wrap-distance-top:0;mso-wrap-distance-right:9pt;mso-wrap-distance-bottom:0;mso-position-horizontal:absolute;mso-position-horizontal-relative:text;mso-position-vertical:absolute;mso-position-vertical-relative:text;mso-width-percent:0;mso-width-relative:margin;v-text-anchor:top" o:gfxdata="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" filled="f" stroked="f" strokeweight=".5pt">
+              <v:shape w14:anchorId="22528894" id="Text Box 2" o:spid="_x0000_s1029" type="#_x0000_t202" style="position:absolute;margin-left:242.25pt;margin-top:2.3pt;width:53.25pt;height:41.25pt;z-index:251661312;visibility:visible;mso-wrap-style:square;mso-width-percent:0;mso-wrap-distance-left:9pt;mso-wrap-distance-top:0;mso-wrap-distance-right:9pt;mso-wrap-distance-bottom:0;mso-position-horizontal:absolute;mso-position-horizontal-relative:text;mso-position-vertical:absolute;mso-position-vertical-relative:text;mso-width-percent:0;mso-width-relative:margin;v-text-anchor:top" o:gfxdata="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" filled="f" stroked="f" strokeweight=".5pt">
                 <v:textbox>
                   <w:txbxContent>
                     <w:p>
                       <w:pPr>
                         <w:jc w:val="center"/>
+                        <w:rPr>
+                          <w:sz w:val="24"/>
+                          <w:szCs w:val="24"/>
+                        </w:rPr>
                       </w:pPr>
                       <w:r>
-                        <w:t>A</w:t>
-                      </w:r>
-                      <w:r>
-                        <w:t>gree</w:t>
+                        <w:rPr>
+                          <w:sz w:val="24"/>
+                          <w:szCs w:val="24"/>
+                        </w:rPr>
+                        <w:t>Agree</w:t>
                       </w:r>
                     </w:p>
                   </w:txbxContent>
@@ -261,7 +652,7 @@
         <mc:AlternateContent>
           <mc:Choice Requires="wps">
             <w:drawing>
-              <wp:anchor distT="0" distB="0" distL="114300" distR="114300" simplePos="0" relativeHeight="251663360" behindDoc="0" locked="0" layoutInCell="1" allowOverlap="1" wp14:anchorId="139A1D71" wp14:editId="1A682DED">
+              <wp:anchor distT="0" distB="0" distL="114300" distR="114300" simplePos="0" relativeHeight="251663360" behindDoc="0" locked="0" layoutInCell="1" allowOverlap="1" wp14:anchorId="01F16C6F" wp14:editId="25D997F2">
                 <wp:simplePos x="0" y="0"/>
                 <wp:positionH relativeFrom="column">
                   <wp:posOffset>3619500</wp:posOffset>
@@ -311,8 +702,16 @@
                           <w:p>
                             <w:pPr>
                               <w:jc w:val="center"/>
+                              <w:rPr>
+                                <w:sz w:val="24"/>
+                                <w:szCs w:val="24"/>
+                              </w:rPr>
                             </w:pPr>
                             <w:r>
+                              <w:rPr>
+                                <w:sz w:val="24"/>
+                                <w:szCs w:val="24"/>
+                              </w:rPr>
                               <w:t>Neutral</w:t>
                             </w:r>
                           </w:p>
@@ -335,317 +734,23 @@
           </mc:Choice>
           <mc:Fallback>
             <w:pict>
-              <v:shape w14:anchorId="139A1D71" id="Text Box 4" o:spid="_x0000_s1027" type="#_x0000_t202" style="position:absolute;margin-left:285pt;margin-top:2.1pt;width:53.25pt;height:41.25pt;z-index:251663360;visibility:visible;mso-wrap-style:square;mso-width-percent:0;mso-wrap-distance-left:9pt;mso-wrap-distance-top:0;mso-wrap-distance-right:9pt;mso-wrap-distance-bottom:0;mso-position-horizontal:absolute;mso-position-horizontal-relative:text;mso-position-vertical:absolute;mso-position-vertical-relative:text;mso-width-percent:0;mso-width-relative:margin;v-text-anchor:top" o:gfxdata="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" filled="f" stroked="f" strokeweight=".5pt">
+              <v:shape w14:anchorId="01F16C6F" id="Text Box 4" o:spid="_x0000_s1030" type="#_x0000_t202" style="position:absolute;margin-left:285pt;margin-top:2.1pt;width:53.25pt;height:41.25pt;z-index:251663360;visibility:visible;mso-wrap-style:square;mso-width-percent:0;mso-wrap-distance-left:9pt;mso-wrap-distance-top:0;mso-wrap-distance-right:9pt;mso-wrap-distance-bottom:0;mso-position-horizontal:absolute;mso-position-horizontal-relative:text;mso-position-vertical:absolute;mso-position-vertical-relative:text;mso-width-percent:0;mso-width-relative:margin;v-text-anchor:top" o:gfxdata="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" filled="f" stroked="f" strokeweight=".5pt">
                 <v:textbox>
                   <w:txbxContent>
                     <w:p>
                       <w:pPr>
                         <w:jc w:val="center"/>
+                        <w:rPr>
+                          <w:sz w:val="24"/>
+                          <w:szCs w:val="24"/>
+                        </w:rPr>
                       </w:pPr>
                       <w:r>
+                        <w:rPr>
+                          <w:sz w:val="24"/>
+                          <w:szCs w:val="24"/>
+                        </w:rPr>
                         <w:t>Neutral</w:t>
-                      </w:r>
-                    </w:p>
-                  </w:txbxContent>
-                </v:textbox>
-              </v:shape>
-            </w:pict>
-          </mc:Fallback>
-        </mc:AlternateContent>
-      </w:r>
-      <w:r>
-        <w:rPr>
-          <w:noProof/>
-          <w:lang w:eastAsia="en-GB"/>
-        </w:rPr>
-        <mc:AlternateContent>
-          <mc:Choice Requires="wps">
-            <w:drawing>
-              <wp:anchor distT="0" distB="0" distL="114300" distR="114300" simplePos="0" relativeHeight="251665408" behindDoc="0" locked="0" layoutInCell="1" allowOverlap="1" wp14:anchorId="29B6A794" wp14:editId="5F47A15F">
-                <wp:simplePos x="0" y="0"/>
-                <wp:positionH relativeFrom="column">
-                  <wp:posOffset>4248150</wp:posOffset>
-                </wp:positionH>
-                <wp:positionV relativeFrom="paragraph">
-                  <wp:posOffset>26670</wp:posOffset>
-                </wp:positionV>
-                <wp:extent cx="676275" cy="523875"/>
-                <wp:effectExtent l="0" t="0" r="0" b="0"/>
-                <wp:wrapNone/>
-                <wp:docPr id="5" name="Text Box 5"/>
-                <wp:cNvGraphicFramePr/>
-                <a:graphic xmlns:a="http://schemas.openxmlformats.org/drawingml/2006/main">
-                  <a:graphicData uri="http://schemas.microsoft.com/office/word/2010/wordprocessingShape">
-                    <wps:wsp>
-                      <wps:cNvSpPr txBox="1"/>
-                      <wps:spPr>
-                        <a:xfrm>
-                          <a:off x="0" y="0"/>
-                          <a:ext cx="676275" cy="523875"/>
-                        </a:xfrm>
-                        <a:prstGeom prst="rect">
-                          <a:avLst/>
-                        </a:prstGeom>
-                        <a:noFill/>
-                        <a:ln w="6350">
-                          <a:noFill/>
-                        </a:ln>
-                        <a:effectLst/>
-                      </wps:spPr>
-                      <wps:style>
-                        <a:lnRef idx="0">
-                          <a:schemeClr val="accent1"/>
-                        </a:lnRef>
-                        <a:fillRef idx="0">
-                          <a:schemeClr val="accent1"/>
-                        </a:fillRef>
-                        <a:effectRef idx="0">
-                          <a:schemeClr val="accent1"/>
-                        </a:effectRef>
-                        <a:fontRef idx="minor">
-                          <a:schemeClr val="dk1"/>
-                        </a:fontRef>
-                      </wps:style>
-                      <wps:txbx>
-                        <w:txbxContent>
-                          <w:p>
-                            <w:pPr>
-                              <w:jc w:val="center"/>
-                            </w:pPr>
-                            <w:r>
-                              <w:t>Disagree</w:t>
-                            </w:r>
-                          </w:p>
-                        </w:txbxContent>
-                      </wps:txbx>
-                      <wps:bodyPr rot="0" spcFirstLastPara="0" vertOverflow="overflow" horzOverflow="overflow" vert="horz" wrap="square" lIns="91440" tIns="45720" rIns="91440" bIns="45720" numCol="1" spcCol="0" rtlCol="0" fromWordArt="0" anchor="t" anchorCtr="0" forceAA="0" compatLnSpc="1">
-                        <a:prstTxWarp prst="textNoShape">
-                          <a:avLst/>
-                        </a:prstTxWarp>
-                        <a:noAutofit/>
-                      </wps:bodyPr>
-                    </wps:wsp>
-                  </a:graphicData>
-                </a:graphic>
-                <wp14:sizeRelH relativeFrom="margin">
-                  <wp14:pctWidth>0</wp14:pctWidth>
-                </wp14:sizeRelH>
-              </wp:anchor>
-            </w:drawing>
-          </mc:Choice>
-          <mc:Fallback>
-            <w:pict>
-              <v:shape w14:anchorId="29B6A794" id="Text Box 5" o:spid="_x0000_s1028" type="#_x0000_t202" style="position:absolute;margin-left:334.5pt;margin-top:2.1pt;width:53.25pt;height:41.25pt;z-index:251665408;visibility:visible;mso-wrap-style:square;mso-width-percent:0;mso-wrap-distance-left:9pt;mso-wrap-distance-top:0;mso-wrap-distance-right:9pt;mso-wrap-distance-bottom:0;mso-position-horizontal:absolute;mso-position-horizontal-relative:text;mso-position-vertical:absolute;mso-position-vertical-relative:text;mso-width-percent:0;mso-width-relative:margin;v-text-anchor:top" o:gfxdata="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" filled="f" stroked="f" strokeweight=".5pt">
-                <v:textbox>
-                  <w:txbxContent>
-                    <w:p>
-                      <w:pPr>
-                        <w:jc w:val="center"/>
-                      </w:pPr>
-                      <w:r>
-                        <w:t>Disagree</w:t>
-                      </w:r>
-                    </w:p>
-                  </w:txbxContent>
-                </v:textbox>
-              </v:shape>
-            </w:pict>
-          </mc:Fallback>
-        </mc:AlternateContent>
-      </w:r>
-      <w:r>
-        <w:rPr>
-          <w:noProof/>
-          <w:lang w:eastAsia="en-GB"/>
-        </w:rPr>
-        <mc:AlternateContent>
-          <mc:Choice Requires="wps">
-            <w:drawing>
-              <wp:anchor distT="0" distB="0" distL="114300" distR="114300" simplePos="0" relativeHeight="251667456" behindDoc="0" locked="0" layoutInCell="1" allowOverlap="1" wp14:anchorId="5A0693B9" wp14:editId="495E14B8">
-                <wp:simplePos x="0" y="0"/>
-                <wp:positionH relativeFrom="column">
-                  <wp:posOffset>4829175</wp:posOffset>
-                </wp:positionH>
-                <wp:positionV relativeFrom="paragraph">
-                  <wp:posOffset>17145</wp:posOffset>
-                </wp:positionV>
-                <wp:extent cx="676275" cy="523875"/>
-                <wp:effectExtent l="0" t="0" r="0" b="0"/>
-                <wp:wrapNone/>
-                <wp:docPr id="6" name="Text Box 6"/>
-                <wp:cNvGraphicFramePr/>
-                <a:graphic xmlns:a="http://schemas.openxmlformats.org/drawingml/2006/main">
-                  <a:graphicData uri="http://schemas.microsoft.com/office/word/2010/wordprocessingShape">
-                    <wps:wsp>
-                      <wps:cNvSpPr txBox="1"/>
-                      <wps:spPr>
-                        <a:xfrm>
-                          <a:off x="0" y="0"/>
-                          <a:ext cx="676275" cy="523875"/>
-                        </a:xfrm>
-                        <a:prstGeom prst="rect">
-                          <a:avLst/>
-                        </a:prstGeom>
-                        <a:noFill/>
-                        <a:ln w="6350">
-                          <a:noFill/>
-                        </a:ln>
-                        <a:effectLst/>
-                      </wps:spPr>
-                      <wps:style>
-                        <a:lnRef idx="0">
-                          <a:schemeClr val="accent1"/>
-                        </a:lnRef>
-                        <a:fillRef idx="0">
-                          <a:schemeClr val="accent1"/>
-                        </a:fillRef>
-                        <a:effectRef idx="0">
-                          <a:schemeClr val="accent1"/>
-                        </a:effectRef>
-                        <a:fontRef idx="minor">
-                          <a:schemeClr val="dk1"/>
-                        </a:fontRef>
-                      </wps:style>
-                      <wps:txbx>
-                        <w:txbxContent>
-                          <w:p>
-                            <w:pPr>
-                              <w:jc w:val="center"/>
-                            </w:pPr>
-                            <w:r>
-                              <w:t>Strongly disagree</w:t>
-                            </w:r>
-                          </w:p>
-                        </w:txbxContent>
-                      </wps:txbx>
-                      <wps:bodyPr rot="0" spcFirstLastPara="0" vertOverflow="overflow" horzOverflow="overflow" vert="horz" wrap="square" lIns="91440" tIns="45720" rIns="91440" bIns="45720" numCol="1" spcCol="0" rtlCol="0" fromWordArt="0" anchor="t" anchorCtr="0" forceAA="0" compatLnSpc="1">
-                        <a:prstTxWarp prst="textNoShape">
-                          <a:avLst/>
-                        </a:prstTxWarp>
-                        <a:noAutofit/>
-                      </wps:bodyPr>
-                    </wps:wsp>
-                  </a:graphicData>
-                </a:graphic>
-                <wp14:sizeRelH relativeFrom="margin">
-                  <wp14:pctWidth>0</wp14:pctWidth>
-                </wp14:sizeRelH>
-              </wp:anchor>
-            </w:drawing>
-          </mc:Choice>
-          <mc:Fallback>
-            <w:pict>
-              <v:shape w14:anchorId="5A0693B9" id="Text Box 6" o:spid="_x0000_s1029" type="#_x0000_t202" style="position:absolute;margin-left:380.25pt;margin-top:1.35pt;width:53.25pt;height:41.25pt;z-index:251667456;visibility:visible;mso-wrap-style:square;mso-width-percent:0;mso-wrap-distance-left:9pt;mso-wrap-distance-top:0;mso-wrap-distance-right:9pt;mso-wrap-distance-bottom:0;mso-position-horizontal:absolute;mso-position-horizontal-relative:text;mso-position-vertical:absolute;mso-position-vertical-relative:text;mso-width-percent:0;mso-width-relative:margin;v-text-anchor:top" o:gfxdata="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" filled="f" stroked="f" strokeweight=".5pt">
-                <v:textbox>
-                  <w:txbxContent>
-                    <w:p>
-                      <w:pPr>
-                        <w:jc w:val="center"/>
-                      </w:pPr>
-                      <w:r>
-                        <w:t>Strongly disagree</w:t>
-                      </w:r>
-                    </w:p>
-                  </w:txbxContent>
-                </v:textbox>
-              </v:shape>
-            </w:pict>
-          </mc:Fallback>
-        </mc:AlternateContent>
-      </w:r>
-      <w:r>
-        <w:rPr>
-          <w:noProof/>
-          <w:lang w:eastAsia="en-GB"/>
-        </w:rPr>
-        <mc:AlternateContent>
-          <mc:Choice Requires="wps">
-            <w:drawing>
-              <wp:anchor distT="0" distB="0" distL="114300" distR="114300" simplePos="0" relativeHeight="251659264" behindDoc="0" locked="0" layoutInCell="1" allowOverlap="1" wp14:anchorId="20E526DA" wp14:editId="12104FF7">
-                <wp:simplePos x="0" y="0"/>
-                <wp:positionH relativeFrom="column">
-                  <wp:posOffset>2438400</wp:posOffset>
-                </wp:positionH>
-                <wp:positionV relativeFrom="paragraph">
-                  <wp:posOffset>10160</wp:posOffset>
-                </wp:positionV>
-                <wp:extent cx="676275" cy="523875"/>
-                <wp:effectExtent l="0" t="0" r="9525" b="9525"/>
-                <wp:wrapNone/>
-                <wp:docPr id="1" name="Text Box 1"/>
-                <wp:cNvGraphicFramePr/>
-                <a:graphic xmlns:a="http://schemas.openxmlformats.org/drawingml/2006/main">
-                  <a:graphicData uri="http://schemas.microsoft.com/office/word/2010/wordprocessingShape">
-                    <wps:wsp>
-                      <wps:cNvSpPr txBox="1"/>
-                      <wps:spPr>
-                        <a:xfrm>
-                          <a:off x="0" y="0"/>
-                          <a:ext cx="676275" cy="523875"/>
-                        </a:xfrm>
-                        <a:prstGeom prst="rect">
-                          <a:avLst/>
-                        </a:prstGeom>
-                        <a:solidFill>
-                          <a:schemeClr val="lt1"/>
-                        </a:solidFill>
-                        <a:ln w="6350">
-                          <a:noFill/>
-                        </a:ln>
-                        <a:effectLst/>
-                      </wps:spPr>
-                      <wps:style>
-                        <a:lnRef idx="0">
-                          <a:schemeClr val="accent1"/>
-                        </a:lnRef>
-                        <a:fillRef idx="0">
-                          <a:schemeClr val="accent1"/>
-                        </a:fillRef>
-                        <a:effectRef idx="0">
-                          <a:schemeClr val="accent1"/>
-                        </a:effectRef>
-                        <a:fontRef idx="minor">
-                          <a:schemeClr val="dk1"/>
-                        </a:fontRef>
-                      </wps:style>
-                      <wps:txbx>
-                        <w:txbxContent>
-                          <w:p>
-                            <w:pPr>
-                              <w:jc w:val="center"/>
-                            </w:pPr>
-                            <w:r>
-                              <w:t>Strongly agree</w:t>
-                            </w:r>
-                          </w:p>
-                        </w:txbxContent>
-                      </wps:txbx>
-                      <wps:bodyPr rot="0" spcFirstLastPara="0" vertOverflow="overflow" horzOverflow="overflow" vert="horz" wrap="square" lIns="91440" tIns="45720" rIns="91440" bIns="45720" numCol="1" spcCol="0" rtlCol="0" fromWordArt="0" anchor="t" anchorCtr="0" forceAA="0" compatLnSpc="1">
-                        <a:prstTxWarp prst="textNoShape">
-                          <a:avLst/>
-                        </a:prstTxWarp>
-                        <a:noAutofit/>
-                      </wps:bodyPr>
-                    </wps:wsp>
-                  </a:graphicData>
-                </a:graphic>
-                <wp14:sizeRelH relativeFrom="margin">
-                  <wp14:pctWidth>0</wp14:pctWidth>
-                </wp14:sizeRelH>
-              </wp:anchor>
-            </w:drawing>
-          </mc:Choice>
-          <mc:Fallback>
-            <w:pict>
-              <v:shape w14:anchorId="20E526DA" id="Text Box 1" o:spid="_x0000_s1030" type="#_x0000_t202" style="position:absolute;margin-left:192pt;margin-top:.8pt;width:53.25pt;height:41.25pt;z-index:251659264;visibility:visible;mso-wrap-style:square;mso-width-percent:0;mso-wrap-distance-left:9pt;mso-wrap-distance-top:0;mso-wrap-distance-right:9pt;mso-wrap-distance-bottom:0;mso-position-horizontal:absolute;mso-position-horizontal-relative:text;mso-position-vertical:absolute;mso-position-vertical-relative:text;mso-width-percent:0;mso-width-relative:margin;v-text-anchor:top" o:gfxdata="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" fillcolor="white [3201]" stroked="f" strokeweight=".5pt">
-                <v:textbox>
-                  <w:txbxContent>
-                    <w:p>
-                      <w:pPr>
-                        <w:jc w:val="center"/>
-                      </w:pPr>
-                      <w:r>
-                        <w:t>Strongly agree</w:t>
                       </w:r>
                     </w:p>
                   </w:txbxContent>
@@ -721,6 +826,7 @@
                                 <w14:uncheckedState w14:val="2610" w14:font="MS Gothic"/>
                               </w14:checkbox>
                             </w:sdtPr>
+                            <w:sdtEndPr/>
                             <w:sdtContent>
                               <w:p>
                                 <w:pPr>
@@ -854,6 +960,7 @@
                                 <w14:uncheckedState w14:val="2610" w14:font="MS Gothic"/>
                               </w14:checkbox>
                             </w:sdtPr>
+                            <w:sdtEndPr/>
                             <w:sdtContent>
                               <w:p>
                                 <w:pPr>
@@ -987,6 +1094,7 @@
                                 <w14:uncheckedState w14:val="2610" w14:font="MS Gothic"/>
                               </w14:checkbox>
                             </w:sdtPr>
+                            <w:sdtEndPr/>
                             <w:sdtContent>
                               <w:p>
                                 <w:pPr>
@@ -1120,6 +1228,7 @@
                                 <w14:uncheckedState w14:val="2610" w14:font="MS Gothic"/>
                               </w14:checkbox>
                             </w:sdtPr>
+                            <w:sdtEndPr/>
                             <w:sdtContent>
                               <w:p>
                                 <w:pPr>
@@ -1253,6 +1362,7 @@
                                 <w14:uncheckedState w14:val="2610" w14:font="MS Gothic"/>
                               </w14:checkbox>
                             </w:sdtPr>
+                            <w:sdtEndPr/>
                             <w:sdtContent>
                               <w:p>
                                 <w:pPr>
@@ -1351,18 +1461,92 @@
           <w:ilvl w:val="0"/>
           <w:numId w:val="1"/>
         </w:numPr>
+        <w:rPr>
+          <w:sz w:val="24"/>
+          <w:szCs w:val="24"/>
+        </w:rPr>
       </w:pPr>
       <w:r>
+        <w:rPr>
+          <w:sz w:val="24"/>
+          <w:szCs w:val="24"/>
+        </w:rPr>
+        <w:t xml:space="preserve">The interface is </w:t>
+      </w:r>
+      <w:r>
+        <w:rPr>
+          <w:sz w:val="24"/>
+          <w:szCs w:val="24"/>
+        </w:rPr>
+        <w:t xml:space="preserve">Intuitive </w:t>
+      </w:r>
+      <w:r>
+        <w:rPr>
+          <w:sz w:val="24"/>
+          <w:szCs w:val="24"/>
+        </w:rPr>
+        <w:tab/>
+      </w:r>
+      <w:r>
+        <w:rPr>
+          <w:sz w:val="24"/>
+          <w:szCs w:val="24"/>
+        </w:rPr>
+        <w:tab/>
+      </w:r>
+      <w:r>
+        <w:rPr>
+          <w:sz w:val="24"/>
+          <w:szCs w:val="24"/>
+        </w:rPr>
+        <w:tab/>
+      </w:r>
+    </w:p>
+    <w:p>
+      <w:pPr>
+        <w:pStyle w:val="ListParagraph"/>
+        <w:numPr>
+          <w:ilvl w:val="0"/>
+          <w:numId w:val="1"/>
+        </w:numPr>
+        <w:rPr>
+          <w:sz w:val="24"/>
+          <w:szCs w:val="24"/>
+        </w:rPr>
+      </w:pPr>
+      <w:r>
+        <w:rPr>
+          <w:sz w:val="24"/>
+          <w:szCs w:val="24"/>
+        </w:rPr>
+        <w:t xml:space="preserve">Learning to use the interface </w:t>
+      </w:r>
+    </w:p>
+    <w:p>
+      <w:pPr>
+        <w:pStyle w:val="ListParagraph"/>
+        <w:rPr>
+          <w:sz w:val="24"/>
+          <w:szCs w:val="24"/>
+        </w:rPr>
+      </w:pPr>
+      <w:r>
+        <w:rPr>
+          <w:noProof/>
+          <w:sz w:val="24"/>
+          <w:szCs w:val="24"/>
+          <w:lang w:eastAsia="en-GB"/>
+        </w:rPr>
         <mc:AlternateContent>
           <mc:Choice Requires="wps">
             <w:drawing>
-              <wp:anchor distT="0" distB="0" distL="114300" distR="114300" simplePos="0" relativeHeight="251683840" behindDoc="0" locked="0" layoutInCell="1" allowOverlap="1" wp14:anchorId="1CAD0AF0" wp14:editId="3589561B">
+              <wp:anchor distT="0" distB="0" distL="114300" distR="114300" simplePos="0" relativeHeight="251683840" behindDoc="0" locked="0" layoutInCell="1" allowOverlap="1" wp14:anchorId="4736E63C" wp14:editId="202B6304">
                 <wp:simplePos x="0" y="0"/>
                 <wp:positionH relativeFrom="column">
                   <wp:posOffset>2609850</wp:posOffset>
                 </wp:positionH>
                 <wp:positionV relativeFrom="paragraph">
-                  <wp:posOffset>161290</wp:posOffset>
+                  <wp:posOffset>10795</wp:posOffset>
                 </wp:positionV>
                 <wp:extent cx="409575" cy="266700"/>
                 <wp:effectExtent l="0" t="0" r="0" b="0"/>
@@ -1412,6 +1596,7 @@
                                 <w14:uncheckedState w14:val="2610" w14:font="MS Gothic"/>
                               </w14:checkbox>
                             </w:sdtPr>
+                            <w:sdtEndPr/>
                             <w:sdtContent>
                               <w:p>
                                 <w:pPr>
@@ -1448,7 +1633,7 @@
           </mc:Choice>
           <mc:Fallback>
             <w:pict>
-              <v:shape w14:anchorId="1CAD0AF0" id="Text Box 27" o:spid="_x0000_s1036" type="#_x0000_t202" style="position:absolute;left:0;text-align:left;margin-left:205.5pt;margin-top:12.7pt;width:32.25pt;height:21pt;z-index:251683840;visibility:visible;mso-wrap-style:square;mso-width-percent:0;mso-height-percent:0;mso-wrap-distance-left:9pt;mso-wrap-distance-top:0;mso-wrap-distance-right:9pt;mso-wrap-distance-bottom:0;mso-position-horizontal:absolute;mso-position-horizontal-relative:text;mso-position-vertical:absolute;mso-position-vertical-relative:text;mso-width-percent:0;mso-height-percent:0;mso-width-relative:margin;mso-height-relative:margin;v-text-anchor:top" o:gfxdata="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" filled="f" stroked="f" strokeweight=".5pt">
+              <v:shape w14:anchorId="4736E63C" id="Text Box 27" o:spid="_x0000_s1036" type="#_x0000_t202" style="position:absolute;left:0;text-align:left;margin-left:205.5pt;margin-top:.85pt;width:32.25pt;height:21pt;z-index:251683840;visibility:visible;mso-wrap-style:square;mso-width-percent:0;mso-height-percent:0;mso-wrap-distance-left:9pt;mso-wrap-distance-top:0;mso-wrap-distance-right:9pt;mso-wrap-distance-bottom:0;mso-position-horizontal:absolute;mso-position-horizontal-relative:text;mso-position-vertical:absolute;mso-position-vertical-relative:text;mso-width-percent:0;mso-height-percent:0;mso-width-relative:margin;mso-height-relative:margin;v-text-anchor:top" o:gfxdata="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" filled="f" stroked="f" strokeweight=".5pt">
                 <v:textbox>
                   <w:txbxContent>
                     <w:sdt>
@@ -1460,6 +1645,7 @@
                           <w14:uncheckedState w14:val="2610" w14:font="MS Gothic"/>
                         </w14:checkbox>
                       </w:sdtPr>
+                      <w:sdtEndPr/>
                       <w:sdtContent>
                         <w:p>
                           <w:pPr>
@@ -1482,16 +1668,22 @@
         </mc:AlternateContent>
       </w:r>
       <w:r>
+        <w:rPr>
+          <w:noProof/>
+          <w:sz w:val="24"/>
+          <w:szCs w:val="24"/>
+          <w:lang w:eastAsia="en-GB"/>
+        </w:rPr>
         <mc:AlternateContent>
           <mc:Choice Requires="wps">
             <w:drawing>
-              <wp:anchor distT="0" distB="0" distL="114300" distR="114300" simplePos="0" relativeHeight="251682816" behindDoc="0" locked="0" layoutInCell="1" allowOverlap="1" wp14:anchorId="70B91722" wp14:editId="07B95E94">
+              <wp:anchor distT="0" distB="0" distL="114300" distR="114300" simplePos="0" relativeHeight="251682816" behindDoc="0" locked="0" layoutInCell="1" allowOverlap="1" wp14:anchorId="1CED2C4E" wp14:editId="51C96402">
                 <wp:simplePos x="0" y="0"/>
                 <wp:positionH relativeFrom="column">
                   <wp:posOffset>4953000</wp:posOffset>
                 </wp:positionH>
                 <wp:positionV relativeFrom="paragraph">
-                  <wp:posOffset>164465</wp:posOffset>
+                  <wp:posOffset>13970</wp:posOffset>
                 </wp:positionV>
                 <wp:extent cx="409575" cy="266700"/>
                 <wp:effectExtent l="0" t="0" r="0" b="0"/>
@@ -1541,6 +1733,7 @@
                                 <w14:uncheckedState w14:val="2610" w14:font="MS Gothic"/>
                               </w14:checkbox>
                             </w:sdtPr>
+                            <w:sdtEndPr/>
                             <w:sdtContent>
                               <w:p>
                                 <w:pPr>
@@ -1577,7 +1770,7 @@
           </mc:Choice>
           <mc:Fallback>
             <w:pict>
-              <v:shape w14:anchorId="70B91722" id="Text Box 26" o:spid="_x0000_s1037" type="#_x0000_t202" style="position:absolute;left:0;text-align:left;margin-left:390pt;margin-top:12.95pt;width:32.25pt;height:21pt;z-index:251682816;visibility:visible;mso-wrap-style:square;mso-width-percent:0;mso-height-percent:0;mso-wrap-distance-left:9pt;mso-wrap-distance-top:0;mso-wrap-distance-right:9pt;mso-wrap-distance-bottom:0;mso-position-horizontal:absolute;mso-position-horizontal-relative:text;mso-position-vertical:absolute;mso-position-vertical-relative:text;mso-width-percent:0;mso-height-percent:0;mso-width-relative:margin;mso-height-relative:margin;v-text-anchor:top" o:gfxdata="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" filled="f" stroked="f" strokeweight=".5pt">
+              <v:shape w14:anchorId="1CED2C4E" id="Text Box 26" o:spid="_x0000_s1037" type="#_x0000_t202" style="position:absolute;left:0;text-align:left;margin-left:390pt;margin-top:1.1pt;width:32.25pt;height:21pt;z-index:251682816;visibility:visible;mso-wrap-style:square;mso-width-percent:0;mso-height-percent:0;mso-wrap-distance-left:9pt;mso-wrap-distance-top:0;mso-wrap-distance-right:9pt;mso-wrap-distance-bottom:0;mso-position-horizontal:absolute;mso-position-horizontal-relative:text;mso-position-vertical:absolute;mso-position-vertical-relative:text;mso-width-percent:0;mso-height-percent:0;mso-width-relative:margin;mso-height-relative:margin;v-text-anchor:top" o:gfxdata="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" filled="f" stroked="f" strokeweight=".5pt">
                 <v:textbox>
                   <w:txbxContent>
                     <w:sdt>
@@ -1589,6 +1782,7 @@
                           <w14:uncheckedState w14:val="2610" w14:font="MS Gothic"/>
                         </w14:checkbox>
                       </w:sdtPr>
+                      <w:sdtEndPr/>
                       <w:sdtContent>
                         <w:p>
                           <w:pPr>
@@ -1611,16 +1805,22 @@
         </mc:AlternateContent>
       </w:r>
       <w:r>
+        <w:rPr>
+          <w:noProof/>
+          <w:sz w:val="24"/>
+          <w:szCs w:val="24"/>
+          <w:lang w:eastAsia="en-GB"/>
+        </w:rPr>
         <mc:AlternateContent>
           <mc:Choice Requires="wps">
             <w:drawing>
-              <wp:anchor distT="0" distB="0" distL="114300" distR="114300" simplePos="0" relativeHeight="251681792" behindDoc="0" locked="0" layoutInCell="1" allowOverlap="1" wp14:anchorId="6D6E048B" wp14:editId="30B12BDA">
+              <wp:anchor distT="0" distB="0" distL="114300" distR="114300" simplePos="0" relativeHeight="251681792" behindDoc="0" locked="0" layoutInCell="1" allowOverlap="1" wp14:anchorId="53BB6EF8" wp14:editId="589D12F5">
                 <wp:simplePos x="0" y="0"/>
                 <wp:positionH relativeFrom="column">
                   <wp:posOffset>4381500</wp:posOffset>
                 </wp:positionH>
                 <wp:positionV relativeFrom="paragraph">
-                  <wp:posOffset>164465</wp:posOffset>
+                  <wp:posOffset>13970</wp:posOffset>
                 </wp:positionV>
                 <wp:extent cx="409575" cy="266700"/>
                 <wp:effectExtent l="0" t="0" r="0" b="0"/>
@@ -1670,6 +1870,7 @@
                                 <w14:uncheckedState w14:val="2610" w14:font="MS Gothic"/>
                               </w14:checkbox>
                             </w:sdtPr>
+                            <w:sdtEndPr/>
                             <w:sdtContent>
                               <w:p>
                                 <w:pPr>
@@ -1706,7 +1907,7 @@
           </mc:Choice>
           <mc:Fallback>
             <w:pict>
-              <v:shape w14:anchorId="6D6E048B" id="Text Box 25" o:spid="_x0000_s1038" type="#_x0000_t202" style="position:absolute;left:0;text-align:left;margin-left:345pt;margin-top:12.95pt;width:32.25pt;height:21pt;z-index:251681792;visibility:visible;mso-wrap-style:square;mso-width-percent:0;mso-height-percent:0;mso-wrap-distance-left:9pt;mso-wrap-distance-top:0;mso-wrap-distance-right:9pt;mso-wrap-distance-bottom:0;mso-position-horizontal:absolute;mso-position-horizontal-relative:text;mso-position-vertical:absolute;mso-position-vertical-relative:text;mso-width-percent:0;mso-height-percent:0;mso-width-relative:margin;mso-height-relative:margin;v-text-anchor:top" o:gfxdata="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" filled="f" stroked="f" strokeweight=".5pt">
+              <v:shape w14:anchorId="53BB6EF8" id="Text Box 25" o:spid="_x0000_s1038" type="#_x0000_t202" style="position:absolute;left:0;text-align:left;margin-left:345pt;margin-top:1.1pt;width:32.25pt;height:21pt;z-index:251681792;visibility:visible;mso-wrap-style:square;mso-width-percent:0;mso-height-percent:0;mso-wrap-distance-left:9pt;mso-wrap-distance-top:0;mso-wrap-distance-right:9pt;mso-wrap-distance-bottom:0;mso-position-horizontal:absolute;mso-position-horizontal-relative:text;mso-position-vertical:absolute;mso-position-vertical-relative:text;mso-width-percent:0;mso-height-percent:0;mso-width-relative:margin;mso-height-relative:margin;v-text-anchor:top" o:gfxdata="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" filled="f" stroked="f" strokeweight=".5pt">
                 <v:textbox>
                   <w:txbxContent>
                     <w:sdt>
@@ -1718,6 +1919,7 @@
                           <w14:uncheckedState w14:val="2610" w14:font="MS Gothic"/>
                         </w14:checkbox>
                       </w:sdtPr>
+                      <w:sdtEndPr/>
                       <w:sdtContent>
                         <w:p>
                           <w:pPr>
@@ -1740,16 +1942,22 @@
         </mc:AlternateContent>
       </w:r>
       <w:r>
+        <w:rPr>
+          <w:noProof/>
+          <w:sz w:val="24"/>
+          <w:szCs w:val="24"/>
+          <w:lang w:eastAsia="en-GB"/>
+        </w:rPr>
         <mc:AlternateContent>
           <mc:Choice Requires="wps">
             <w:drawing>
-              <wp:anchor distT="0" distB="0" distL="114300" distR="114300" simplePos="0" relativeHeight="251680768" behindDoc="0" locked="0" layoutInCell="1" allowOverlap="1" wp14:anchorId="17EC1EA4" wp14:editId="58604840">
+              <wp:anchor distT="0" distB="0" distL="114300" distR="114300" simplePos="0" relativeHeight="251680768" behindDoc="0" locked="0" layoutInCell="1" allowOverlap="1" wp14:anchorId="0F283432" wp14:editId="14672321">
                 <wp:simplePos x="0" y="0"/>
                 <wp:positionH relativeFrom="column">
                   <wp:posOffset>3762375</wp:posOffset>
                 </wp:positionH>
                 <wp:positionV relativeFrom="paragraph">
-                  <wp:posOffset>164465</wp:posOffset>
+                  <wp:posOffset>13970</wp:posOffset>
                 </wp:positionV>
                 <wp:extent cx="409575" cy="266700"/>
                 <wp:effectExtent l="0" t="0" r="0" b="0"/>
@@ -1799,6 +2007,7 @@
                                 <w14:uncheckedState w14:val="2610" w14:font="MS Gothic"/>
                               </w14:checkbox>
                             </w:sdtPr>
+                            <w:sdtEndPr/>
                             <w:sdtContent>
                               <w:p>
                                 <w:pPr>
@@ -1835,7 +2044,7 @@
           </mc:Choice>
           <mc:Fallback>
             <w:pict>
-              <v:shape w14:anchorId="17EC1EA4" id="Text Box 24" o:spid="_x0000_s1039" type="#_x0000_t202" style="position:absolute;left:0;text-align:left;margin-left:296.25pt;margin-top:12.95pt;width:32.25pt;height:21pt;z-index:251680768;visibility:visible;mso-wrap-style:square;mso-width-percent:0;mso-height-percent:0;mso-wrap-distance-left:9pt;mso-wrap-distance-top:0;mso-wrap-distance-right:9pt;mso-wrap-distance-bottom:0;mso-position-horizontal:absolute;mso-position-horizontal-relative:text;mso-position-vertical:absolute;mso-position-vertical-relative:text;mso-width-percent:0;mso-height-percent:0;mso-width-relative:margin;mso-height-relative:margin;v-text-anchor:top" o:gfxdata="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" filled="f" stroked="f" strokeweight=".5pt">
+              <v:shape w14:anchorId="0F283432" id="Text Box 24" o:spid="_x0000_s1039" type="#_x0000_t202" style="position:absolute;left:0;text-align:left;margin-left:296.25pt;margin-top:1.1pt;width:32.25pt;height:21pt;z-index:251680768;visibility:visible;mso-wrap-style:square;mso-width-percent:0;mso-height-percent:0;mso-wrap-distance-left:9pt;mso-wrap-distance-top:0;mso-wrap-distance-right:9pt;mso-wrap-distance-bottom:0;mso-position-horizontal:absolute;mso-position-horizontal-relative:text;mso-position-vertical:absolute;mso-position-vertical-relative:text;mso-width-percent:0;mso-height-percent:0;mso-width-relative:margin;mso-height-relative:margin;v-text-anchor:top" o:gfxdata="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" filled="f" stroked="f" strokeweight=".5pt">
                 <v:textbox>
                   <w:txbxContent>
                     <w:sdt>
@@ -1847,6 +2056,7 @@
                           <w14:uncheckedState w14:val="2610" w14:font="MS Gothic"/>
                         </w14:checkbox>
                       </w:sdtPr>
+                      <w:sdtEndPr/>
                       <w:sdtContent>
                         <w:p>
                           <w:pPr>
@@ -1869,16 +2079,22 @@
         </mc:AlternateContent>
       </w:r>
       <w:r>
+        <w:rPr>
+          <w:noProof/>
+          <w:sz w:val="24"/>
+          <w:szCs w:val="24"/>
+          <w:lang w:eastAsia="en-GB"/>
+        </w:rPr>
         <mc:AlternateContent>
           <mc:Choice Requires="wps">
             <w:drawing>
-              <wp:anchor distT="0" distB="0" distL="114300" distR="114300" simplePos="0" relativeHeight="251679744" behindDoc="0" locked="0" layoutInCell="1" allowOverlap="1" wp14:anchorId="00C0B4D1" wp14:editId="7BE5692C">
+              <wp:anchor distT="0" distB="0" distL="114300" distR="114300" simplePos="0" relativeHeight="251679744" behindDoc="0" locked="0" layoutInCell="1" allowOverlap="1" wp14:anchorId="1648DF03" wp14:editId="04A027EC">
                 <wp:simplePos x="0" y="0"/>
                 <wp:positionH relativeFrom="column">
                   <wp:posOffset>3209925</wp:posOffset>
                 </wp:positionH>
                 <wp:positionV relativeFrom="paragraph">
-                  <wp:posOffset>167005</wp:posOffset>
+                  <wp:posOffset>16510</wp:posOffset>
                 </wp:positionV>
                 <wp:extent cx="409575" cy="266700"/>
                 <wp:effectExtent l="0" t="0" r="0" b="0"/>
@@ -1928,6 +2144,7 @@
                                 <w14:uncheckedState w14:val="2610" w14:font="MS Gothic"/>
                               </w14:checkbox>
                             </w:sdtPr>
+                            <w:sdtEndPr/>
                             <w:sdtContent>
                               <w:p>
                                 <w:pPr>
@@ -1964,7 +2181,7 @@
           </mc:Choice>
           <mc:Fallback>
             <w:pict>
-              <v:shape w14:anchorId="00C0B4D1" id="Text Box 23" o:spid="_x0000_s1040" type="#_x0000_t202" style="position:absolute;left:0;text-align:left;margin-left:252.75pt;margin-top:13.15pt;width:32.25pt;height:21pt;z-index:251679744;visibility:visible;mso-wrap-style:square;mso-width-percent:0;mso-height-percent:0;mso-wrap-distance-left:9pt;mso-wrap-distance-top:0;mso-wrap-distance-right:9pt;mso-wrap-distance-bottom:0;mso-position-horizontal:absolute;mso-position-horizontal-relative:text;mso-position-vertical:absolute;mso-position-vertical-relative:text;mso-width-percent:0;mso-height-percent:0;mso-width-relative:margin;mso-height-relative:margin;v-text-anchor:top" o:gfxdata="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" filled="f" stroked="f" strokeweight=".5pt">
+              <v:shape w14:anchorId="1648DF03" id="Text Box 23" o:spid="_x0000_s1040" type="#_x0000_t202" style="position:absolute;left:0;text-align:left;margin-left:252.75pt;margin-top:1.3pt;width:32.25pt;height:21pt;z-index:251679744;visibility:visible;mso-wrap-style:square;mso-width-percent:0;mso-height-percent:0;mso-wrap-distance-left:9pt;mso-wrap-distance-top:0;mso-wrap-distance-right:9pt;mso-wrap-distance-bottom:0;mso-position-horizontal:absolute;mso-position-horizontal-relative:text;mso-position-vertical:absolute;mso-position-vertical-relative:text;mso-width-percent:0;mso-height-percent:0;mso-width-relative:margin;mso-height-relative:margin;v-text-anchor:top" o:gfxdata="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" filled="f" stroked="f" strokeweight=".5pt">
                 <v:textbox>
                   <w:txbxContent>
                     <w:sdt>
@@ -1976,6 +2193,7 @@
                           <w14:uncheckedState w14:val="2610" w14:font="MS Gothic"/>
                         </w14:checkbox>
                       </w:sdtPr>
+                      <w:sdtEndPr/>
                       <w:sdtContent>
                         <w:p>
                           <w:pPr>
@@ -1998,42 +2216,27 @@
         </mc:AlternateContent>
       </w:r>
       <w:r>
-        <w:t>The interface is easy to use</w:t>
-      </w:r>
-      <w:r>
-        <w:tab/>
-      </w:r>
-      <w:r>
-        <w:tab/>
-      </w:r>
-      <w:r>
-        <w:tab/>
-      </w:r>
-    </w:p>
-    <w:p>
-      <w:pPr>
-        <w:pStyle w:val="ListParagraph"/>
-        <w:numPr>
-          <w:ilvl w:val="0"/>
-          <w:numId w:val="1"/>
-        </w:numPr>
-      </w:pPr>
-      <w:r>
+        <w:rPr>
+          <w:noProof/>
+          <w:sz w:val="24"/>
+          <w:szCs w:val="24"/>
+          <w:lang w:eastAsia="en-GB"/>
+        </w:rPr>
         <mc:AlternateContent>
           <mc:Choice Requires="wps">
             <w:drawing>
-              <wp:anchor distT="0" distB="0" distL="114300" distR="114300" simplePos="0" relativeHeight="251689984" behindDoc="0" locked="0" layoutInCell="1" allowOverlap="1" wp14:anchorId="3F7043A4" wp14:editId="50DFC1B8">
+              <wp:anchor distT="0" distB="0" distL="114300" distR="114300" simplePos="0" relativeHeight="251685888" behindDoc="0" locked="0" layoutInCell="1" allowOverlap="1" wp14:anchorId="4C39A86F" wp14:editId="5AFF8DC1">
                 <wp:simplePos x="0" y="0"/>
                 <wp:positionH relativeFrom="column">
-                  <wp:posOffset>2609850</wp:posOffset>
+                  <wp:posOffset>3209925</wp:posOffset>
                 </wp:positionH>
                 <wp:positionV relativeFrom="paragraph">
-                  <wp:posOffset>158115</wp:posOffset>
+                  <wp:posOffset>198120</wp:posOffset>
                 </wp:positionV>
                 <wp:extent cx="409575" cy="266700"/>
                 <wp:effectExtent l="0" t="0" r="0" b="0"/>
                 <wp:wrapNone/>
-                <wp:docPr id="32" name="Text Box 32"/>
+                <wp:docPr id="28" name="Text Box 28"/>
                 <wp:cNvGraphicFramePr/>
                 <a:graphic xmlns:a="http://schemas.openxmlformats.org/drawingml/2006/main">
                   <a:graphicData uri="http://schemas.microsoft.com/office/word/2010/wordprocessingShape">
@@ -2071,13 +2274,14 @@
                         <w:txbxContent>
                           <w:sdt>
                             <w:sdtPr>
-                              <w:id w:val="1399937262"/>
+                              <w:id w:val="1459991342"/>
                               <w14:checkbox>
                                 <w14:checked w14:val="0"/>
                                 <w14:checkedState w14:val="2612" w14:font="MS Gothic"/>
                                 <w14:uncheckedState w14:val="2610" w14:font="MS Gothic"/>
                               </w14:checkbox>
                             </w:sdtPr>
+                            <w:sdtEndPr/>
                             <w:sdtContent>
                               <w:p>
                                 <w:pPr>
@@ -2114,18 +2318,19 @@
           </mc:Choice>
           <mc:Fallback>
             <w:pict>
-              <v:shape w14:anchorId="3F7043A4" id="Text Box 32" o:spid="_x0000_s1041" type="#_x0000_t202" style="position:absolute;left:0;text-align:left;margin-left:205.5pt;margin-top:12.45pt;width:32.25pt;height:21pt;z-index:251689984;visibility:visible;mso-wrap-style:square;mso-width-percent:0;mso-height-percent:0;mso-wrap-distance-left:9pt;mso-wrap-distance-top:0;mso-wrap-distance-right:9pt;mso-wrap-distance-bottom:0;mso-position-horizontal:absolute;mso-position-horizontal-relative:text;mso-position-vertical:absolute;mso-position-vertical-relative:text;mso-width-percent:0;mso-height-percent:0;mso-width-relative:margin;mso-height-relative:margin;v-text-anchor:top" o:gfxdata="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" filled="f" stroked="f" strokeweight=".5pt">
+              <v:shape w14:anchorId="4C39A86F" id="Text Box 28" o:spid="_x0000_s1041" type="#_x0000_t202" style="position:absolute;left:0;text-align:left;margin-left:252.75pt;margin-top:15.6pt;width:32.25pt;height:21pt;z-index:251685888;visibility:visible;mso-wrap-style:square;mso-width-percent:0;mso-height-percent:0;mso-wrap-distance-left:9pt;mso-wrap-distance-top:0;mso-wrap-distance-right:9pt;mso-wrap-distance-bottom:0;mso-position-horizontal:absolute;mso-position-horizontal-relative:text;mso-position-vertical:absolute;mso-position-vertical-relative:text;mso-width-percent:0;mso-height-percent:0;mso-width-relative:margin;mso-height-relative:margin;v-text-anchor:top" o:gfxdata="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" filled="f" stroked="f" strokeweight=".5pt">
                 <v:textbox>
                   <w:txbxContent>
                     <w:sdt>
                       <w:sdtPr>
-                        <w:id w:val="1399937262"/>
+                        <w:id w:val="1459991342"/>
                         <w14:checkbox>
                           <w14:checked w14:val="0"/>
                           <w14:checkedState w14:val="2612" w14:font="MS Gothic"/>
                           <w14:uncheckedState w14:val="2610" w14:font="MS Gothic"/>
                         </w14:checkbox>
                       </w:sdtPr>
+                      <w:sdtEndPr/>
                       <w:sdtContent>
                         <w:p>
                           <w:pPr>
@@ -2148,21 +2353,27 @@
         </mc:AlternateContent>
       </w:r>
       <w:r>
+        <w:rPr>
+          <w:noProof/>
+          <w:sz w:val="24"/>
+          <w:szCs w:val="24"/>
+          <w:lang w:eastAsia="en-GB"/>
+        </w:rPr>
         <mc:AlternateContent>
           <mc:Choice Requires="wps">
             <w:drawing>
-              <wp:anchor distT="0" distB="0" distL="114300" distR="114300" simplePos="0" relativeHeight="251688960" behindDoc="0" locked="0" layoutInCell="1" allowOverlap="1" wp14:anchorId="33179333" wp14:editId="2A76DFD3">
+              <wp:anchor distT="0" distB="0" distL="114300" distR="114300" simplePos="0" relativeHeight="251686912" behindDoc="0" locked="0" layoutInCell="1" allowOverlap="1" wp14:anchorId="21EC28CC" wp14:editId="7BE5E7BB">
                 <wp:simplePos x="0" y="0"/>
                 <wp:positionH relativeFrom="column">
-                  <wp:posOffset>4953000</wp:posOffset>
+                  <wp:posOffset>3762375</wp:posOffset>
                 </wp:positionH>
                 <wp:positionV relativeFrom="paragraph">
-                  <wp:posOffset>161290</wp:posOffset>
+                  <wp:posOffset>195580</wp:posOffset>
                 </wp:positionV>
                 <wp:extent cx="409575" cy="266700"/>
                 <wp:effectExtent l="0" t="0" r="0" b="0"/>
                 <wp:wrapNone/>
-                <wp:docPr id="31" name="Text Box 31"/>
+                <wp:docPr id="29" name="Text Box 29"/>
                 <wp:cNvGraphicFramePr/>
                 <a:graphic xmlns:a="http://schemas.openxmlformats.org/drawingml/2006/main">
                   <a:graphicData uri="http://schemas.microsoft.com/office/word/2010/wordprocessingShape">
@@ -2200,13 +2411,14 @@
                         <w:txbxContent>
                           <w:sdt>
                             <w:sdtPr>
-                              <w:id w:val="-33738962"/>
+                              <w:id w:val="1222723146"/>
                               <w14:checkbox>
                                 <w14:checked w14:val="0"/>
                                 <w14:checkedState w14:val="2612" w14:font="MS Gothic"/>
                                 <w14:uncheckedState w14:val="2610" w14:font="MS Gothic"/>
                               </w14:checkbox>
                             </w:sdtPr>
+                            <w:sdtEndPr/>
                             <w:sdtContent>
                               <w:p>
                                 <w:pPr>
@@ -2243,18 +2455,19 @@
           </mc:Choice>
           <mc:Fallback>
             <w:pict>
-              <v:shape w14:anchorId="33179333" id="Text Box 31" o:spid="_x0000_s1042" type="#_x0000_t202" style="position:absolute;left:0;text-align:left;margin-left:390pt;margin-top:12.7pt;width:32.25pt;height:21pt;z-index:251688960;visibility:visible;mso-wrap-style:square;mso-width-percent:0;mso-height-percent:0;mso-wrap-distance-left:9pt;mso-wrap-distance-top:0;mso-wrap-distance-right:9pt;mso-wrap-distance-bottom:0;mso-position-horizontal:absolute;mso-position-horizontal-relative:text;mso-position-vertical:absolute;mso-position-vertical-relative:text;mso-width-percent:0;mso-height-percent:0;mso-width-relative:margin;mso-height-relative:margin;v-text-anchor:top" o:gfxdata="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" filled="f" stroked="f" strokeweight=".5pt">
+              <v:shape w14:anchorId="21EC28CC" id="Text Box 29" o:spid="_x0000_s1042" type="#_x0000_t202" style="position:absolute;left:0;text-align:left;margin-left:296.25pt;margin-top:15.4pt;width:32.25pt;height:21pt;z-index:251686912;visibility:visible;mso-wrap-style:square;mso-width-percent:0;mso-height-percent:0;mso-wrap-distance-left:9pt;mso-wrap-distance-top:0;mso-wrap-distance-right:9pt;mso-wrap-distance-bottom:0;mso-position-horizontal:absolute;mso-position-horizontal-relative:text;mso-position-vertical:absolute;mso-position-vertical-relative:text;mso-width-percent:0;mso-height-percent:0;mso-width-relative:margin;mso-height-relative:margin;v-text-anchor:top" o:gfxdata="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" filled="f" stroked="f" strokeweight=".5pt">
                 <v:textbox>
                   <w:txbxContent>
                     <w:sdt>
                       <w:sdtPr>
-                        <w:id w:val="-33738962"/>
+                        <w:id w:val="1222723146"/>
                         <w14:checkbox>
                           <w14:checked w14:val="0"/>
                           <w14:checkedState w14:val="2612" w14:font="MS Gothic"/>
                           <w14:uncheckedState w14:val="2610" w14:font="MS Gothic"/>
                         </w14:checkbox>
                       </w:sdtPr>
+                      <w:sdtEndPr/>
                       <w:sdtContent>
                         <w:p>
                           <w:pPr>
@@ -2277,16 +2490,22 @@
         </mc:AlternateContent>
       </w:r>
       <w:r>
+        <w:rPr>
+          <w:noProof/>
+          <w:sz w:val="24"/>
+          <w:szCs w:val="24"/>
+          <w:lang w:eastAsia="en-GB"/>
+        </w:rPr>
         <mc:AlternateContent>
           <mc:Choice Requires="wps">
             <w:drawing>
-              <wp:anchor distT="0" distB="0" distL="114300" distR="114300" simplePos="0" relativeHeight="251687936" behindDoc="0" locked="0" layoutInCell="1" allowOverlap="1" wp14:anchorId="2D756264" wp14:editId="0B4C6DC6">
+              <wp:anchor distT="0" distB="0" distL="114300" distR="114300" simplePos="0" relativeHeight="251687936" behindDoc="0" locked="0" layoutInCell="1" allowOverlap="1" wp14:anchorId="025F3210" wp14:editId="1910507A">
                 <wp:simplePos x="0" y="0"/>
                 <wp:positionH relativeFrom="column">
                   <wp:posOffset>4381500</wp:posOffset>
                 </wp:positionH>
                 <wp:positionV relativeFrom="paragraph">
-                  <wp:posOffset>161290</wp:posOffset>
+                  <wp:posOffset>195580</wp:posOffset>
                 </wp:positionV>
                 <wp:extent cx="409575" cy="266700"/>
                 <wp:effectExtent l="0" t="0" r="0" b="0"/>
@@ -2336,6 +2555,7 @@
                                 <w14:uncheckedState w14:val="2610" w14:font="MS Gothic"/>
                               </w14:checkbox>
                             </w:sdtPr>
+                            <w:sdtEndPr/>
                             <w:sdtContent>
                               <w:p>
                                 <w:pPr>
@@ -2372,7 +2592,7 @@
           </mc:Choice>
           <mc:Fallback>
             <w:pict>
-              <v:shape w14:anchorId="2D756264" id="Text Box 30" o:spid="_x0000_s1043" type="#_x0000_t202" style="position:absolute;left:0;text-align:left;margin-left:345pt;margin-top:12.7pt;width:32.25pt;height:21pt;z-index:251687936;visibility:visible;mso-wrap-style:square;mso-width-percent:0;mso-height-percent:0;mso-wrap-distance-left:9pt;mso-wrap-distance-top:0;mso-wrap-distance-right:9pt;mso-wrap-distance-bottom:0;mso-position-horizontal:absolute;mso-position-horizontal-relative:text;mso-position-vertical:absolute;mso-position-vertical-relative:text;mso-width-percent:0;mso-height-percent:0;mso-width-relative:margin;mso-height-relative:margin;v-text-anchor:top" o:gfxdata="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" filled="f" stroked="f" strokeweight=".5pt">
+              <v:shape w14:anchorId="025F3210" id="Text Box 30" o:spid="_x0000_s1043" type="#_x0000_t202" style="position:absolute;left:0;text-align:left;margin-left:345pt;margin-top:15.4pt;width:32.25pt;height:21pt;z-index:251687936;visibility:visible;mso-wrap-style:square;mso-width-percent:0;mso-height-percent:0;mso-wrap-distance-left:9pt;mso-wrap-distance-top:0;mso-wrap-distance-right:9pt;mso-wrap-distance-bottom:0;mso-position-horizontal:absolute;mso-position-horizontal-relative:text;mso-position-vertical:absolute;mso-position-vertical-relative:text;mso-width-percent:0;mso-height-percent:0;mso-width-relative:margin;mso-height-relative:margin;v-text-anchor:top" o:gfxdata="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" filled="f" stroked="f" strokeweight=".5pt">
                 <v:textbox>
                   <w:txbxContent>
                     <w:sdt>
@@ -2384,6 +2604,7 @@
                           <w14:uncheckedState w14:val="2610" w14:font="MS Gothic"/>
                         </w14:checkbox>
                       </w:sdtPr>
+                      <w:sdtEndPr/>
                       <w:sdtContent>
                         <w:p>
                           <w:pPr>
@@ -2406,21 +2627,27 @@
         </mc:AlternateContent>
       </w:r>
       <w:r>
+        <w:rPr>
+          <w:noProof/>
+          <w:sz w:val="24"/>
+          <w:szCs w:val="24"/>
+          <w:lang w:eastAsia="en-GB"/>
+        </w:rPr>
         <mc:AlternateContent>
           <mc:Choice Requires="wps">
             <w:drawing>
-              <wp:anchor distT="0" distB="0" distL="114300" distR="114300" simplePos="0" relativeHeight="251686912" behindDoc="0" locked="0" layoutInCell="1" allowOverlap="1" wp14:anchorId="0E1BF76F" wp14:editId="61F02122">
+              <wp:anchor distT="0" distB="0" distL="114300" distR="114300" simplePos="0" relativeHeight="251688960" behindDoc="0" locked="0" layoutInCell="1" allowOverlap="1" wp14:anchorId="364D4F17" wp14:editId="4EDFFFA5">
                 <wp:simplePos x="0" y="0"/>
                 <wp:positionH relativeFrom="column">
-                  <wp:posOffset>3762375</wp:posOffset>
+                  <wp:posOffset>4953000</wp:posOffset>
                 </wp:positionH>
                 <wp:positionV relativeFrom="paragraph">
-                  <wp:posOffset>161290</wp:posOffset>
+                  <wp:posOffset>195580</wp:posOffset>
                 </wp:positionV>
                 <wp:extent cx="409575" cy="266700"/>
                 <wp:effectExtent l="0" t="0" r="0" b="0"/>
                 <wp:wrapNone/>
-                <wp:docPr id="29" name="Text Box 29"/>
+                <wp:docPr id="31" name="Text Box 31"/>
                 <wp:cNvGraphicFramePr/>
                 <a:graphic xmlns:a="http://schemas.openxmlformats.org/drawingml/2006/main">
                   <a:graphicData uri="http://schemas.microsoft.com/office/word/2010/wordprocessingShape">
@@ -2458,13 +2685,14 @@
                         <w:txbxContent>
                           <w:sdt>
                             <w:sdtPr>
-                              <w:id w:val="1222723146"/>
+                              <w:id w:val="-33738962"/>
                               <w14:checkbox>
                                 <w14:checked w14:val="0"/>
                                 <w14:checkedState w14:val="2612" w14:font="MS Gothic"/>
                                 <w14:uncheckedState w14:val="2610" w14:font="MS Gothic"/>
                               </w14:checkbox>
                             </w:sdtPr>
+                            <w:sdtEndPr/>
                             <w:sdtContent>
                               <w:p>
                                 <w:pPr>
@@ -2501,18 +2729,19 @@
           </mc:Choice>
           <mc:Fallback>
             <w:pict>
-              <v:shape w14:anchorId="0E1BF76F" id="Text Box 29" o:spid="_x0000_s1044" type="#_x0000_t202" style="position:absolute;left:0;text-align:left;margin-left:296.25pt;margin-top:12.7pt;width:32.25pt;height:21pt;z-index:251686912;visibility:visible;mso-wrap-style:square;mso-width-percent:0;mso-height-percent:0;mso-wrap-distance-left:9pt;mso-wrap-distance-top:0;mso-wrap-distance-right:9pt;mso-wrap-distance-bottom:0;mso-position-horizontal:absolute;mso-position-horizontal-relative:text;mso-position-vertical:absolute;mso-position-vertical-relative:text;mso-width-percent:0;mso-height-percent:0;mso-width-relative:margin;mso-height-relative:margin;v-text-anchor:top" o:gfxdata="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" filled="f" stroked="f" strokeweight=".5pt">
+              <v:shape w14:anchorId="364D4F17" id="Text Box 31" o:spid="_x0000_s1044" type="#_x0000_t202" style="position:absolute;left:0;text-align:left;margin-left:390pt;margin-top:15.4pt;width:32.25pt;height:21pt;z-index:251688960;visibility:visible;mso-wrap-style:square;mso-width-percent:0;mso-height-percent:0;mso-wrap-distance-left:9pt;mso-wrap-distance-top:0;mso-wrap-distance-right:9pt;mso-wrap-distance-bottom:0;mso-position-horizontal:absolute;mso-position-horizontal-relative:text;mso-position-vertical:absolute;mso-position-vertical-relative:text;mso-width-percent:0;mso-height-percent:0;mso-width-relative:margin;mso-height-relative:margin;v-text-anchor:top" o:gfxdata="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" filled="f" stroked="f" strokeweight=".5pt">
                 <v:textbox>
                   <w:txbxContent>
                     <w:sdt>
                       <w:sdtPr>
-                        <w:id w:val="1222723146"/>
+                        <w:id w:val="-33738962"/>
                         <w14:checkbox>
                           <w14:checked w14:val="0"/>
                           <w14:checkedState w14:val="2612" w14:font="MS Gothic"/>
                           <w14:uncheckedState w14:val="2610" w14:font="MS Gothic"/>
                         </w14:checkbox>
                       </w:sdtPr>
+                      <w:sdtEndPr/>
                       <w:sdtContent>
                         <w:p>
                           <w:pPr>
@@ -2535,21 +2764,27 @@
         </mc:AlternateContent>
       </w:r>
       <w:r>
+        <w:rPr>
+          <w:noProof/>
+          <w:sz w:val="24"/>
+          <w:szCs w:val="24"/>
+          <w:lang w:eastAsia="en-GB"/>
+        </w:rPr>
         <mc:AlternateContent>
           <mc:Choice Requires="wps">
             <w:drawing>
-              <wp:anchor distT="0" distB="0" distL="114300" distR="114300" simplePos="0" relativeHeight="251685888" behindDoc="0" locked="0" layoutInCell="1" allowOverlap="1" wp14:anchorId="5433FDF3" wp14:editId="69A242FE">
+              <wp:anchor distT="0" distB="0" distL="114300" distR="114300" simplePos="0" relativeHeight="251689984" behindDoc="0" locked="0" layoutInCell="1" allowOverlap="1" wp14:anchorId="3D50775B" wp14:editId="52FFB19A">
                 <wp:simplePos x="0" y="0"/>
                 <wp:positionH relativeFrom="column">
-                  <wp:posOffset>3209925</wp:posOffset>
+                  <wp:posOffset>2609850</wp:posOffset>
                 </wp:positionH>
                 <wp:positionV relativeFrom="paragraph">
-                  <wp:posOffset>163830</wp:posOffset>
+                  <wp:posOffset>192405</wp:posOffset>
                 </wp:positionV>
                 <wp:extent cx="409575" cy="266700"/>
                 <wp:effectExtent l="0" t="0" r="0" b="0"/>
                 <wp:wrapNone/>
-                <wp:docPr id="28" name="Text Box 28"/>
+                <wp:docPr id="32" name="Text Box 32"/>
                 <wp:cNvGraphicFramePr/>
                 <a:graphic xmlns:a="http://schemas.openxmlformats.org/drawingml/2006/main">
                   <a:graphicData uri="http://schemas.microsoft.com/office/word/2010/wordprocessingShape">
@@ -2587,13 +2822,14 @@
                         <w:txbxContent>
                           <w:sdt>
                             <w:sdtPr>
-                              <w:id w:val="1459991342"/>
+                              <w:id w:val="1399937262"/>
                               <w14:checkbox>
                                 <w14:checked w14:val="0"/>
                                 <w14:checkedState w14:val="2612" w14:font="MS Gothic"/>
                                 <w14:uncheckedState w14:val="2610" w14:font="MS Gothic"/>
                               </w14:checkbox>
                             </w:sdtPr>
+                            <w:sdtEndPr/>
                             <w:sdtContent>
                               <w:p>
                                 <w:pPr>
@@ -2630,18 +2866,19 @@
           </mc:Choice>
           <mc:Fallback>
             <w:pict>
-              <v:shape w14:anchorId="5433FDF3" id="Text Box 28" o:spid="_x0000_s1045" type="#_x0000_t202" style="position:absolute;left:0;text-align:left;margin-left:252.75pt;margin-top:12.9pt;width:32.25pt;height:21pt;z-index:251685888;visibility:visible;mso-wrap-style:square;mso-width-percent:0;mso-height-percent:0;mso-wrap-distance-left:9pt;mso-wrap-distance-top:0;mso-wrap-distance-right:9pt;mso-wrap-distance-bottom:0;mso-position-horizontal:absolute;mso-position-horizontal-relative:text;mso-position-vertical:absolute;mso-position-vertical-relative:text;mso-width-percent:0;mso-height-percent:0;mso-width-relative:margin;mso-height-relative:margin;v-text-anchor:top" o:gfxdata="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" filled="f" stroked="f" strokeweight=".5pt">
+              <v:shape w14:anchorId="3D50775B" id="Text Box 32" o:spid="_x0000_s1045" type="#_x0000_t202" style="position:absolute;left:0;text-align:left;margin-left:205.5pt;margin-top:15.15pt;width:32.25pt;height:21pt;z-index:251689984;visibility:visible;mso-wrap-style:square;mso-width-percent:0;mso-height-percent:0;mso-wrap-distance-left:9pt;mso-wrap-distance-top:0;mso-wrap-distance-right:9pt;mso-wrap-distance-bottom:0;mso-position-horizontal:absolute;mso-position-horizontal-relative:text;mso-position-vertical:absolute;mso-position-vertical-relative:text;mso-width-percent:0;mso-height-percent:0;mso-width-relative:margin;mso-height-relative:margin;v-text-anchor:top" o:gfxdata="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" filled="f" stroked="f" strokeweight=".5pt">
                 <v:textbox>
                   <w:txbxContent>
                     <w:sdt>
                       <w:sdtPr>
-                        <w:id w:val="1459991342"/>
+                        <w:id w:val="1399937262"/>
                         <w14:checkbox>
                           <w14:checked w14:val="0"/>
                           <w14:checkedState w14:val="2612" w14:font="MS Gothic"/>
                           <w14:uncheckedState w14:val="2610" w14:font="MS Gothic"/>
                         </w14:checkbox>
                       </w:sdtPr>
+                      <w:sdtEndPr/>
                       <w:sdtContent>
                         <w:p>
                           <w:pPr>
@@ -2663,8 +2900,28 @@
           </mc:Fallback>
         </mc:AlternateContent>
       </w:r>
-      <w:r>
-        <w:t>Learning to use the interface was fast</w:t>
+      <w:proofErr w:type="gramStart"/>
+      <w:r>
+        <w:rPr>
+          <w:sz w:val="24"/>
+          <w:szCs w:val="24"/>
+        </w:rPr>
+        <w:t>was</w:t>
+      </w:r>
+      <w:proofErr w:type="gramEnd"/>
+      <w:r>
+        <w:rPr>
+          <w:sz w:val="24"/>
+          <w:szCs w:val="24"/>
+        </w:rPr>
+        <w:t xml:space="preserve"> </w:t>
+      </w:r>
+      <w:r>
+        <w:rPr>
+          <w:sz w:val="24"/>
+          <w:szCs w:val="24"/>
+        </w:rPr>
+        <w:t>easy</w:t>
       </w:r>
     </w:p>
     <w:p>
@@ -2674,9 +2931,45 @@
           <w:ilvl w:val="0"/>
           <w:numId w:val="1"/>
         </w:numPr>
+        <w:rPr>
+          <w:sz w:val="24"/>
+          <w:szCs w:val="24"/>
+        </w:rPr>
       </w:pPr>
       <w:r>
-        <w:t>The task you performed where difficult</w:t>
+        <w:rPr>
+          <w:sz w:val="24"/>
+          <w:szCs w:val="24"/>
+        </w:rPr>
+        <w:t>The task</w:t>
+      </w:r>
+      <w:r>
+        <w:rPr>
+          <w:sz w:val="24"/>
+          <w:szCs w:val="24"/>
+        </w:rPr>
+        <w:t>s</w:t>
+      </w:r>
+      <w:r>
+        <w:rPr>
+          <w:sz w:val="24"/>
+          <w:szCs w:val="24"/>
+        </w:rPr>
+        <w:t xml:space="preserve"> </w:t>
+      </w:r>
+      <w:r>
+        <w:rPr>
+          <w:sz w:val="24"/>
+          <w:szCs w:val="24"/>
+        </w:rPr>
+        <w:t>tutorial</w:t>
+      </w:r>
+      <w:r>
+        <w:rPr>
+          <w:sz w:val="24"/>
+          <w:szCs w:val="24"/>
+        </w:rPr>
+        <w:t xml:space="preserve"> were difficult</w:t>
       </w:r>
     </w:p>
     <w:p>
@@ -2686,8 +2979,18 @@
           <w:ilvl w:val="0"/>
           <w:numId w:val="1"/>
         </w:numPr>
+        <w:rPr>
+          <w:sz w:val="24"/>
+          <w:szCs w:val="24"/>
+        </w:rPr>
       </w:pPr>
       <w:r>
+        <w:rPr>
+          <w:noProof/>
+          <w:sz w:val="24"/>
+          <w:szCs w:val="24"/>
+          <w:lang w:eastAsia="en-GB"/>
+        </w:rPr>
         <mc:AlternateContent>
           <mc:Choice Requires="wps">
             <w:drawing>
@@ -2747,6 +3050,7 @@
                                 <w14:uncheckedState w14:val="2610" w14:font="MS Gothic"/>
                               </w14:checkbox>
                             </w:sdtPr>
+                            <w:sdtEndPr/>
                             <w:sdtContent>
                               <w:p>
                                 <w:pPr>
@@ -2817,6 +3121,12 @@
         </mc:AlternateContent>
       </w:r>
       <w:r>
+        <w:rPr>
+          <w:noProof/>
+          <w:sz w:val="24"/>
+          <w:szCs w:val="24"/>
+          <w:lang w:eastAsia="en-GB"/>
+        </w:rPr>
         <mc:AlternateContent>
           <mc:Choice Requires="wps">
             <w:drawing>
@@ -2876,6 +3186,7 @@
                                 <w14:uncheckedState w14:val="2610" w14:font="MS Gothic"/>
                               </w14:checkbox>
                             </w:sdtPr>
+                            <w:sdtEndPr/>
                             <w:sdtContent>
                               <w:p>
                                 <w:pPr>
@@ -2946,6 +3257,12 @@
         </mc:AlternateContent>
       </w:r>
       <w:r>
+        <w:rPr>
+          <w:noProof/>
+          <w:sz w:val="24"/>
+          <w:szCs w:val="24"/>
+          <w:lang w:eastAsia="en-GB"/>
+        </w:rPr>
         <mc:AlternateContent>
           <mc:Choice Requires="wps">
             <w:drawing>
@@ -3005,6 +3322,7 @@
                                 <w14:uncheckedState w14:val="2610" w14:font="MS Gothic"/>
                               </w14:checkbox>
                             </w:sdtPr>
+                            <w:sdtEndPr/>
                             <w:sdtContent>
                               <w:p>
                                 <w:pPr>
@@ -3075,6 +3393,12 @@
         </mc:AlternateContent>
       </w:r>
       <w:r>
+        <w:rPr>
+          <w:noProof/>
+          <w:sz w:val="24"/>
+          <w:szCs w:val="24"/>
+          <w:lang w:eastAsia="en-GB"/>
+        </w:rPr>
         <mc:AlternateContent>
           <mc:Choice Requires="wps">
             <w:drawing>
@@ -3134,6 +3458,7 @@
                                 <w14:uncheckedState w14:val="2610" w14:font="MS Gothic"/>
                               </w14:checkbox>
                             </w:sdtPr>
+                            <w:sdtEndPr/>
                             <w:sdtContent>
                               <w:p>
                                 <w:pPr>
@@ -3204,6 +3529,12 @@
         </mc:AlternateContent>
       </w:r>
       <w:r>
+        <w:rPr>
+          <w:noProof/>
+          <w:sz w:val="24"/>
+          <w:szCs w:val="24"/>
+          <w:lang w:eastAsia="en-GB"/>
+        </w:rPr>
         <mc:AlternateContent>
           <mc:Choice Requires="wps">
             <w:drawing>
@@ -3263,6 +3594,7 @@
                                 <w14:uncheckedState w14:val="2610" w14:font="MS Gothic"/>
                               </w14:checkbox>
                             </w:sdtPr>
+                            <w:sdtEndPr/>
                             <w:sdtContent>
                               <w:p>
                                 <w:pPr>
@@ -3333,20 +3665,51 @@
         </mc:AlternateContent>
       </w:r>
       <w:r>
+        <w:rPr>
+          <w:sz w:val="24"/>
+          <w:szCs w:val="24"/>
+        </w:rPr>
         <w:t xml:space="preserve">The tutorial and guidance </w:t>
       </w:r>
       <w:r>
+        <w:rPr>
+          <w:sz w:val="24"/>
+          <w:szCs w:val="24"/>
+        </w:rPr>
         <w:t>were</w:t>
-      </w:r>
-      <w:r>
-        <w:t xml:space="preserve"> clear </w:t>
       </w:r>
     </w:p>
     <w:p>
       <w:pPr>
         <w:pStyle w:val="ListParagraph"/>
+        <w:rPr>
+          <w:sz w:val="24"/>
+          <w:szCs w:val="24"/>
+        </w:rPr>
       </w:pPr>
-      <w:r>
+      <w:proofErr w:type="gramStart"/>
+      <w:r>
+        <w:rPr>
+          <w:sz w:val="24"/>
+          <w:szCs w:val="24"/>
+        </w:rPr>
+        <w:t>clear</w:t>
+      </w:r>
+      <w:proofErr w:type="gramEnd"/>
+      <w:r>
+        <w:rPr>
+          <w:sz w:val="24"/>
+          <w:szCs w:val="24"/>
+        </w:rPr>
+        <w:t xml:space="preserve"> </w:t>
+      </w:r>
+      <w:r>
+        <w:rPr>
+          <w:noProof/>
+          <w:sz w:val="24"/>
+          <w:szCs w:val="24"/>
+          <w:lang w:eastAsia="en-GB"/>
+        </w:rPr>
         <mc:AlternateContent>
           <mc:Choice Requires="wps">
             <w:drawing>
@@ -3406,6 +3769,7 @@
                                 <w14:uncheckedState w14:val="2610" w14:font="MS Gothic"/>
                               </w14:checkbox>
                             </w:sdtPr>
+                            <w:sdtEndPr/>
                             <w:sdtContent>
                               <w:p>
                                 <w:pPr>
@@ -3476,6 +3840,12 @@
         </mc:AlternateContent>
       </w:r>
       <w:r>
+        <w:rPr>
+          <w:noProof/>
+          <w:sz w:val="24"/>
+          <w:szCs w:val="24"/>
+          <w:lang w:eastAsia="en-GB"/>
+        </w:rPr>
         <mc:AlternateContent>
           <mc:Choice Requires="wps">
             <w:drawing>
@@ -3535,6 +3905,7 @@
                                 <w14:uncheckedState w14:val="2610" w14:font="MS Gothic"/>
                               </w14:checkbox>
                             </w:sdtPr>
+                            <w:sdtEndPr/>
                             <w:sdtContent>
                               <w:p>
                                 <w:pPr>
@@ -3605,6 +3976,12 @@
         </mc:AlternateContent>
       </w:r>
       <w:r>
+        <w:rPr>
+          <w:noProof/>
+          <w:sz w:val="24"/>
+          <w:szCs w:val="24"/>
+          <w:lang w:eastAsia="en-GB"/>
+        </w:rPr>
         <mc:AlternateContent>
           <mc:Choice Requires="wps">
             <w:drawing>
@@ -3664,6 +4041,7 @@
                                 <w14:uncheckedState w14:val="2610" w14:font="MS Gothic"/>
                               </w14:checkbox>
                             </w:sdtPr>
+                            <w:sdtEndPr/>
                             <w:sdtContent>
                               <w:p>
                                 <w:pPr>
@@ -3734,6 +4112,12 @@
         </mc:AlternateContent>
       </w:r>
       <w:r>
+        <w:rPr>
+          <w:noProof/>
+          <w:sz w:val="24"/>
+          <w:szCs w:val="24"/>
+          <w:lang w:eastAsia="en-GB"/>
+        </w:rPr>
         <mc:AlternateContent>
           <mc:Choice Requires="wps">
             <w:drawing>
@@ -3793,6 +4177,7 @@
                                 <w14:uncheckedState w14:val="2610" w14:font="MS Gothic"/>
                               </w14:checkbox>
                             </w:sdtPr>
+                            <w:sdtEndPr/>
                             <w:sdtContent>
                               <w:p>
                                 <w:pPr>
@@ -3863,6 +4248,12 @@
         </mc:AlternateContent>
       </w:r>
       <w:r>
+        <w:rPr>
+          <w:noProof/>
+          <w:sz w:val="24"/>
+          <w:szCs w:val="24"/>
+          <w:lang w:eastAsia="en-GB"/>
+        </w:rPr>
         <mc:AlternateContent>
           <mc:Choice Requires="wps">
             <w:drawing>
@@ -3922,6 +4313,7 @@
                                 <w14:uncheckedState w14:val="2610" w14:font="MS Gothic"/>
                               </w14:checkbox>
                             </w:sdtPr>
+                            <w:sdtEndPr/>
                             <w:sdtContent>
                               <w:p>
                                 <w:pPr>
@@ -3991,13 +4383,12 @@
           </mc:Fallback>
         </mc:AlternateContent>
       </w:r>
-      <w:proofErr w:type="gramStart"/>
-      <w:r>
-        <w:t>and</w:t>
-      </w:r>
-      <w:proofErr w:type="gramEnd"/>
-      <w:r>
-        <w:t xml:space="preserve"> useful</w:t>
+      <w:r>
+        <w:rPr>
+          <w:sz w:val="24"/>
+          <w:szCs w:val="24"/>
+        </w:rPr>
+        <w:t>and useful</w:t>
       </w:r>
     </w:p>
     <w:p>
@@ -4007,8 +4398,16 @@
           <w:ilvl w:val="0"/>
           <w:numId w:val="1"/>
         </w:numPr>
+        <w:rPr>
+          <w:sz w:val="24"/>
+          <w:szCs w:val="24"/>
+        </w:rPr>
       </w:pPr>
       <w:r>
+        <w:rPr>
+          <w:sz w:val="24"/>
+          <w:szCs w:val="24"/>
+        </w:rPr>
         <w:t>Using the interface was enjoyable</w:t>
       </w:r>
     </w:p>
@@ -4093,10 +4492,7 @@
         <w:t>Additional comments</w:t>
       </w:r>
     </w:p>
-    <w:p>
-      <w:bookmarkStart w:id="0" w:name="_GoBack"/>
-      <w:bookmarkEnd w:id="0"/>
-    </w:p>
+    <w:p/>
     <w:sectPr>
       <w:pgSz w:w="11906" w:h="16838"/>
       <w:pgMar w:top="1440" w:right="1440" w:bottom="1440" w:left="1440" w:header="708" w:footer="708" w:gutter="0"/>

</xml_diff>